<commit_message>
Updated for PA2 of SAD
</commit_message>
<xml_diff>
--- a/netcare/src/main/docs/Min halsoplan - Software Architecture Document.docx
+++ b/netcare/src/main/docs/Min halsoplan - Software Architecture Document.docx
@@ -381,6 +381,136 @@
           </w:p>
         </w:tc>
       </w:tr>
+      <w:tr>
+        <w:tc>
+          <w:tcPr>
+            <w:tcW w:w="1418" w:type="dxa"/>
+          </w:tcPr>
+          <w:p>
+            <w:pPr>
+              <w:rPr>
+                <w:rFonts w:cs="Arial"/>
+                <w:sz w:val="20"/>
+                <w:lang w:eastAsia="en-US"/>
+              </w:rPr>
+            </w:pPr>
+            <w:r>
+              <w:rPr>
+                <w:rFonts w:cs="Arial"/>
+                <w:sz w:val="20"/>
+                <w:lang w:eastAsia="en-US"/>
+              </w:rPr>
+              <w:t>2014-02-07</w:t>
+            </w:r>
+          </w:p>
+        </w:tc>
+        <w:tc>
+          <w:tcPr>
+            <w:tcW w:w="992" w:type="dxa"/>
+          </w:tcPr>
+          <w:p>
+            <w:pPr>
+              <w:rPr>
+                <w:rFonts w:cs="Arial"/>
+                <w:sz w:val="20"/>
+                <w:lang w:eastAsia="en-US"/>
+              </w:rPr>
+            </w:pPr>
+            <w:r>
+              <w:rPr>
+                <w:rFonts w:cs="Arial"/>
+                <w:sz w:val="20"/>
+                <w:lang w:eastAsia="en-US"/>
+              </w:rPr>
+              <w:t>PA2</w:t>
+            </w:r>
+          </w:p>
+        </w:tc>
+        <w:tc>
+          <w:tcPr>
+            <w:tcW w:w="3969" w:type="dxa"/>
+          </w:tcPr>
+          <w:p>
+            <w:pPr>
+              <w:rPr>
+                <w:rFonts w:cs="Arial"/>
+                <w:sz w:val="20"/>
+                <w:lang w:eastAsia="en-US"/>
+              </w:rPr>
+            </w:pPr>
+            <w:r>
+              <w:rPr>
+                <w:rFonts w:cs="Arial"/>
+                <w:sz w:val="20"/>
+                <w:lang w:eastAsia="en-US"/>
+              </w:rPr>
+              <w:t>Språkliga korrigeringar efter granskning</w:t>
+            </w:r>
+            <w:r>
+              <w:rPr>
+                <w:rFonts w:cs="Arial"/>
+                <w:sz w:val="20"/>
+                <w:lang w:eastAsia="en-US"/>
+              </w:rPr>
+              <w:t xml:space="preserve">. Byte av </w:t>
+            </w:r>
+            <w:r>
+              <w:rPr>
+                <w:rFonts w:cs="Arial"/>
+                <w:sz w:val="20"/>
+                <w:lang w:eastAsia="en-US"/>
+              </w:rPr>
+              <w:t>typsnitt</w:t>
+            </w:r>
+            <w:r>
+              <w:rPr>
+                <w:rFonts w:cs="Arial"/>
+                <w:sz w:val="20"/>
+                <w:lang w:eastAsia="en-US"/>
+              </w:rPr>
+              <w:t xml:space="preserve"> </w:t>
+            </w:r>
+            <w:r>
+              <w:rPr>
+                <w:rFonts w:cs="Arial"/>
+                <w:sz w:val="20"/>
+                <w:lang w:eastAsia="en-US"/>
+              </w:rPr>
+              <w:t xml:space="preserve">från Arial </w:t>
+            </w:r>
+            <w:r>
+              <w:rPr>
+                <w:rFonts w:cs="Arial"/>
+                <w:sz w:val="20"/>
+                <w:lang w:eastAsia="en-US"/>
+              </w:rPr>
+              <w:t>till Times</w:t>
+            </w:r>
+          </w:p>
+        </w:tc>
+        <w:tc>
+          <w:tcPr>
+            <w:tcW w:w="1984" w:type="dxa"/>
+          </w:tcPr>
+          <w:p>
+            <w:pPr>
+              <w:rPr>
+                <w:rFonts w:cs="Arial"/>
+                <w:sz w:val="20"/>
+                <w:lang w:eastAsia="en-US"/>
+              </w:rPr>
+            </w:pPr>
+            <w:r>
+              <w:rPr>
+                <w:rFonts w:cs="Arial"/>
+                <w:sz w:val="20"/>
+                <w:lang w:eastAsia="en-US"/>
+              </w:rPr>
+              <w:t>PL</w:t>
+            </w:r>
+          </w:p>
+        </w:tc>
+      </w:tr>
     </w:tbl>
     <w:p>
       <w:pPr>
@@ -431,13 +561,8 @@
     <w:p>
       <w:pPr>
         <w:pStyle w:val="Innehll1"/>
-        <w:tabs>
-          <w:tab w:val="left" w:pos="396"/>
-          <w:tab w:val="right" w:leader="dot" w:pos="8921"/>
-        </w:tabs>
         <w:rPr>
           <w:rFonts w:asciiTheme="minorHAnsi" w:eastAsiaTheme="minorEastAsia" w:hAnsiTheme="minorHAnsi" w:cstheme="minorBidi"/>
-          <w:bCs w:val="0"/>
           <w:noProof/>
           <w:sz w:val="24"/>
           <w:szCs w:val="24"/>
@@ -446,14 +571,12 @@
       </w:pPr>
       <w:r>
         <w:rPr>
-          <w:rFonts w:cs="Arial"/>
           <w:lang w:eastAsia="en-US"/>
         </w:rPr>
         <w:fldChar w:fldCharType="begin"/>
       </w:r>
       <w:r>
         <w:rPr>
-          <w:rFonts w:cs="Arial"/>
           <w:b/>
           <w:caps/>
           <w:lang w:eastAsia="en-US"/>
@@ -462,14 +585,12 @@
       </w:r>
       <w:r>
         <w:rPr>
-          <w:rFonts w:cs="Arial"/>
           <w:lang w:eastAsia="en-US"/>
         </w:rPr>
         <w:instrText xml:space="preserve">-3" \t "Heading 1,1,Appendix 1,1" </w:instrText>
       </w:r>
       <w:r>
         <w:rPr>
-          <w:rFonts w:cs="Arial"/>
           <w:lang w:eastAsia="en-US"/>
         </w:rPr>
         <w:fldChar w:fldCharType="separate"/>
@@ -483,7 +604,6 @@
       <w:r>
         <w:rPr>
           <w:rFonts w:asciiTheme="minorHAnsi" w:eastAsiaTheme="minorEastAsia" w:hAnsiTheme="minorHAnsi" w:cstheme="minorBidi"/>
-          <w:bCs w:val="0"/>
           <w:noProof/>
           <w:sz w:val="24"/>
           <w:szCs w:val="24"/>
@@ -513,7 +633,7 @@
         <w:rPr>
           <w:noProof/>
         </w:rPr>
-        <w:instrText xml:space="preserve"> PAGEREF _Toc253314293 \h </w:instrText>
+        <w:instrText xml:space="preserve"> PAGEREF _Toc253387259 \h </w:instrText>
       </w:r>
       <w:r>
         <w:rPr>
@@ -542,13 +662,8 @@
     <w:p>
       <w:pPr>
         <w:pStyle w:val="Innehll1"/>
-        <w:tabs>
-          <w:tab w:val="left" w:pos="396"/>
-          <w:tab w:val="right" w:leader="dot" w:pos="8921"/>
-        </w:tabs>
         <w:rPr>
           <w:rFonts w:asciiTheme="minorHAnsi" w:eastAsiaTheme="minorEastAsia" w:hAnsiTheme="minorHAnsi" w:cstheme="minorBidi"/>
-          <w:bCs w:val="0"/>
           <w:noProof/>
           <w:sz w:val="24"/>
           <w:szCs w:val="24"/>
@@ -564,7 +679,6 @@
       <w:r>
         <w:rPr>
           <w:rFonts w:asciiTheme="minorHAnsi" w:eastAsiaTheme="minorEastAsia" w:hAnsiTheme="minorHAnsi" w:cstheme="minorBidi"/>
-          <w:bCs w:val="0"/>
           <w:noProof/>
           <w:sz w:val="24"/>
           <w:szCs w:val="24"/>
@@ -594,7 +708,7 @@
         <w:rPr>
           <w:noProof/>
         </w:rPr>
-        <w:instrText xml:space="preserve"> PAGEREF _Toc253314294 \h </w:instrText>
+        <w:instrText xml:space="preserve"> PAGEREF _Toc253387260 \h </w:instrText>
       </w:r>
       <w:r>
         <w:rPr>
@@ -623,13 +737,8 @@
     <w:p>
       <w:pPr>
         <w:pStyle w:val="Innehll1"/>
-        <w:tabs>
-          <w:tab w:val="left" w:pos="396"/>
-          <w:tab w:val="right" w:leader="dot" w:pos="8921"/>
-        </w:tabs>
         <w:rPr>
           <w:rFonts w:asciiTheme="minorHAnsi" w:eastAsiaTheme="minorEastAsia" w:hAnsiTheme="minorHAnsi" w:cstheme="minorBidi"/>
-          <w:bCs w:val="0"/>
           <w:noProof/>
           <w:sz w:val="24"/>
           <w:szCs w:val="24"/>
@@ -645,7 +754,6 @@
       <w:r>
         <w:rPr>
           <w:rFonts w:asciiTheme="minorHAnsi" w:eastAsiaTheme="minorEastAsia" w:hAnsiTheme="minorHAnsi" w:cstheme="minorBidi"/>
-          <w:bCs w:val="0"/>
           <w:noProof/>
           <w:sz w:val="24"/>
           <w:szCs w:val="24"/>
@@ -675,7 +783,7 @@
         <w:rPr>
           <w:noProof/>
         </w:rPr>
-        <w:instrText xml:space="preserve"> PAGEREF _Toc253314295 \h </w:instrText>
+        <w:instrText xml:space="preserve"> PAGEREF _Toc253387261 \h </w:instrText>
       </w:r>
       <w:r>
         <w:rPr>
@@ -705,7 +813,7 @@
       <w:pPr>
         <w:pStyle w:val="Innehll2"/>
         <w:tabs>
-          <w:tab w:val="left" w:pos="794"/>
+          <w:tab w:val="left" w:pos="760"/>
           <w:tab w:val="right" w:leader="dot" w:pos="8921"/>
         </w:tabs>
         <w:rPr>
@@ -735,7 +843,7 @@
         <w:fldChar w:fldCharType="begin"/>
       </w:r>
       <w:r>
-        <w:instrText xml:space="preserve"> PAGEREF _Toc253314296 \h </w:instrText>
+        <w:instrText xml:space="preserve"> PAGEREF _Toc253387262 \h </w:instrText>
       </w:r>
       <w:r>
         <w:fldChar w:fldCharType="separate"/>
@@ -751,7 +859,7 @@
       <w:pPr>
         <w:pStyle w:val="Innehll2"/>
         <w:tabs>
-          <w:tab w:val="left" w:pos="794"/>
+          <w:tab w:val="left" w:pos="760"/>
           <w:tab w:val="right" w:leader="dot" w:pos="8921"/>
         </w:tabs>
         <w:rPr>
@@ -781,7 +889,7 @@
         <w:fldChar w:fldCharType="begin"/>
       </w:r>
       <w:r>
-        <w:instrText xml:space="preserve"> PAGEREF _Toc253314297 \h </w:instrText>
+        <w:instrText xml:space="preserve"> PAGEREF _Toc253387263 \h </w:instrText>
       </w:r>
       <w:r>
         <w:fldChar w:fldCharType="separate"/>
@@ -797,7 +905,7 @@
       <w:pPr>
         <w:pStyle w:val="Innehll3"/>
         <w:tabs>
-          <w:tab w:val="left" w:pos="1214"/>
+          <w:tab w:val="left" w:pos="1160"/>
           <w:tab w:val="right" w:leader="dot" w:pos="8921"/>
         </w:tabs>
         <w:rPr>
@@ -846,7 +954,7 @@
         <w:rPr>
           <w:noProof/>
         </w:rPr>
-        <w:instrText xml:space="preserve"> PAGEREF _Toc253314298 \h </w:instrText>
+        <w:instrText xml:space="preserve"> PAGEREF _Toc253387264 \h </w:instrText>
       </w:r>
       <w:r>
         <w:rPr>
@@ -876,7 +984,7 @@
       <w:pPr>
         <w:pStyle w:val="Innehll3"/>
         <w:tabs>
-          <w:tab w:val="left" w:pos="1214"/>
+          <w:tab w:val="left" w:pos="1160"/>
           <w:tab w:val="right" w:leader="dot" w:pos="8921"/>
         </w:tabs>
         <w:rPr>
@@ -925,7 +1033,7 @@
         <w:rPr>
           <w:noProof/>
         </w:rPr>
-        <w:instrText xml:space="preserve"> PAGEREF _Toc253314299 \h </w:instrText>
+        <w:instrText xml:space="preserve"> PAGEREF _Toc253387265 \h </w:instrText>
       </w:r>
       <w:r>
         <w:rPr>
@@ -955,7 +1063,7 @@
       <w:pPr>
         <w:pStyle w:val="Innehll3"/>
         <w:tabs>
-          <w:tab w:val="left" w:pos="1214"/>
+          <w:tab w:val="left" w:pos="1160"/>
           <w:tab w:val="right" w:leader="dot" w:pos="8921"/>
         </w:tabs>
         <w:rPr>
@@ -1004,7 +1112,7 @@
         <w:rPr>
           <w:noProof/>
         </w:rPr>
-        <w:instrText xml:space="preserve"> PAGEREF _Toc253314300 \h </w:instrText>
+        <w:instrText xml:space="preserve"> PAGEREF _Toc253387266 \h </w:instrText>
       </w:r>
       <w:r>
         <w:rPr>
@@ -1034,7 +1142,7 @@
       <w:pPr>
         <w:pStyle w:val="Innehll2"/>
         <w:tabs>
-          <w:tab w:val="left" w:pos="794"/>
+          <w:tab w:val="left" w:pos="760"/>
           <w:tab w:val="right" w:leader="dot" w:pos="8921"/>
         </w:tabs>
         <w:rPr>
@@ -1064,7 +1172,7 @@
         <w:fldChar w:fldCharType="begin"/>
       </w:r>
       <w:r>
-        <w:instrText xml:space="preserve"> PAGEREF _Toc253314301 \h </w:instrText>
+        <w:instrText xml:space="preserve"> PAGEREF _Toc253387267 \h </w:instrText>
       </w:r>
       <w:r>
         <w:fldChar w:fldCharType="separate"/>
@@ -1080,7 +1188,7 @@
       <w:pPr>
         <w:pStyle w:val="Innehll2"/>
         <w:tabs>
-          <w:tab w:val="left" w:pos="794"/>
+          <w:tab w:val="left" w:pos="760"/>
           <w:tab w:val="right" w:leader="dot" w:pos="8921"/>
         </w:tabs>
         <w:rPr>
@@ -1110,7 +1218,7 @@
         <w:fldChar w:fldCharType="begin"/>
       </w:r>
       <w:r>
-        <w:instrText xml:space="preserve"> PAGEREF _Toc253314302 \h </w:instrText>
+        <w:instrText xml:space="preserve"> PAGEREF _Toc253387268 \h </w:instrText>
       </w:r>
       <w:r>
         <w:fldChar w:fldCharType="separate"/>
@@ -1126,7 +1234,7 @@
       <w:pPr>
         <w:pStyle w:val="Innehll2"/>
         <w:tabs>
-          <w:tab w:val="left" w:pos="794"/>
+          <w:tab w:val="left" w:pos="760"/>
           <w:tab w:val="right" w:leader="dot" w:pos="8921"/>
         </w:tabs>
         <w:rPr>
@@ -1156,7 +1264,7 @@
         <w:fldChar w:fldCharType="begin"/>
       </w:r>
       <w:r>
-        <w:instrText xml:space="preserve"> PAGEREF _Toc253314303 \h </w:instrText>
+        <w:instrText xml:space="preserve"> PAGEREF _Toc253387269 \h </w:instrText>
       </w:r>
       <w:r>
         <w:fldChar w:fldCharType="separate"/>
@@ -1171,13 +1279,8 @@
     <w:p>
       <w:pPr>
         <w:pStyle w:val="Innehll1"/>
-        <w:tabs>
-          <w:tab w:val="left" w:pos="396"/>
-          <w:tab w:val="right" w:leader="dot" w:pos="8921"/>
-        </w:tabs>
         <w:rPr>
           <w:rFonts w:asciiTheme="minorHAnsi" w:eastAsiaTheme="minorEastAsia" w:hAnsiTheme="minorHAnsi" w:cstheme="minorBidi"/>
-          <w:bCs w:val="0"/>
           <w:noProof/>
           <w:sz w:val="24"/>
           <w:szCs w:val="24"/>
@@ -1193,7 +1296,6 @@
       <w:r>
         <w:rPr>
           <w:rFonts w:asciiTheme="minorHAnsi" w:eastAsiaTheme="minorEastAsia" w:hAnsiTheme="minorHAnsi" w:cstheme="minorBidi"/>
-          <w:bCs w:val="0"/>
           <w:noProof/>
           <w:sz w:val="24"/>
           <w:szCs w:val="24"/>
@@ -1223,7 +1325,7 @@
         <w:rPr>
           <w:noProof/>
         </w:rPr>
-        <w:instrText xml:space="preserve"> PAGEREF _Toc253314304 \h </w:instrText>
+        <w:instrText xml:space="preserve"> PAGEREF _Toc253387270 \h </w:instrText>
       </w:r>
       <w:r>
         <w:rPr>
@@ -1252,13 +1354,8 @@
     <w:p>
       <w:pPr>
         <w:pStyle w:val="Innehll1"/>
-        <w:tabs>
-          <w:tab w:val="left" w:pos="396"/>
-          <w:tab w:val="right" w:leader="dot" w:pos="8921"/>
-        </w:tabs>
         <w:rPr>
           <w:rFonts w:asciiTheme="minorHAnsi" w:eastAsiaTheme="minorEastAsia" w:hAnsiTheme="minorHAnsi" w:cstheme="minorBidi"/>
-          <w:bCs w:val="0"/>
           <w:noProof/>
           <w:sz w:val="24"/>
           <w:szCs w:val="24"/>
@@ -1274,7 +1371,6 @@
       <w:r>
         <w:rPr>
           <w:rFonts w:asciiTheme="minorHAnsi" w:eastAsiaTheme="minorEastAsia" w:hAnsiTheme="minorHAnsi" w:cstheme="minorBidi"/>
-          <w:bCs w:val="0"/>
           <w:noProof/>
           <w:sz w:val="24"/>
           <w:szCs w:val="24"/>
@@ -1304,7 +1400,7 @@
         <w:rPr>
           <w:noProof/>
         </w:rPr>
-        <w:instrText xml:space="preserve"> PAGEREF _Toc253314305 \h </w:instrText>
+        <w:instrText xml:space="preserve"> PAGEREF _Toc253387271 \h </w:instrText>
       </w:r>
       <w:r>
         <w:rPr>
@@ -1334,7 +1430,7 @@
       <w:pPr>
         <w:pStyle w:val="Innehll2"/>
         <w:tabs>
-          <w:tab w:val="left" w:pos="794"/>
+          <w:tab w:val="left" w:pos="760"/>
           <w:tab w:val="right" w:leader="dot" w:pos="8921"/>
         </w:tabs>
         <w:rPr>
@@ -1364,7 +1460,7 @@
         <w:fldChar w:fldCharType="begin"/>
       </w:r>
       <w:r>
-        <w:instrText xml:space="preserve"> PAGEREF _Toc253314306 \h </w:instrText>
+        <w:instrText xml:space="preserve"> PAGEREF _Toc253387272 \h </w:instrText>
       </w:r>
       <w:r>
         <w:fldChar w:fldCharType="separate"/>
@@ -1380,7 +1476,7 @@
       <w:pPr>
         <w:pStyle w:val="Innehll2"/>
         <w:tabs>
-          <w:tab w:val="left" w:pos="794"/>
+          <w:tab w:val="left" w:pos="760"/>
           <w:tab w:val="right" w:leader="dot" w:pos="8921"/>
         </w:tabs>
         <w:rPr>
@@ -1410,7 +1506,7 @@
         <w:fldChar w:fldCharType="begin"/>
       </w:r>
       <w:r>
-        <w:instrText xml:space="preserve"> PAGEREF _Toc253314307 \h </w:instrText>
+        <w:instrText xml:space="preserve"> PAGEREF _Toc253387273 \h </w:instrText>
       </w:r>
       <w:r>
         <w:fldChar w:fldCharType="separate"/>
@@ -1426,7 +1522,7 @@
       <w:pPr>
         <w:pStyle w:val="Innehll3"/>
         <w:tabs>
-          <w:tab w:val="left" w:pos="1214"/>
+          <w:tab w:val="left" w:pos="1160"/>
           <w:tab w:val="right" w:leader="dot" w:pos="8921"/>
         </w:tabs>
         <w:rPr>
@@ -1475,7 +1571,7 @@
         <w:rPr>
           <w:noProof/>
         </w:rPr>
-        <w:instrText xml:space="preserve"> PAGEREF _Toc253314308 \h </w:instrText>
+        <w:instrText xml:space="preserve"> PAGEREF _Toc253387274 \h </w:instrText>
       </w:r>
       <w:r>
         <w:rPr>
@@ -1505,7 +1601,7 @@
       <w:pPr>
         <w:pStyle w:val="Innehll3"/>
         <w:tabs>
-          <w:tab w:val="left" w:pos="1214"/>
+          <w:tab w:val="left" w:pos="1160"/>
           <w:tab w:val="right" w:leader="dot" w:pos="8921"/>
         </w:tabs>
         <w:rPr>
@@ -1554,7 +1650,7 @@
         <w:rPr>
           <w:noProof/>
         </w:rPr>
-        <w:instrText xml:space="preserve"> PAGEREF _Toc253314309 \h </w:instrText>
+        <w:instrText xml:space="preserve"> PAGEREF _Toc253387275 \h </w:instrText>
       </w:r>
       <w:r>
         <w:rPr>
@@ -1584,7 +1680,7 @@
       <w:pPr>
         <w:pStyle w:val="Innehll3"/>
         <w:tabs>
-          <w:tab w:val="left" w:pos="1214"/>
+          <w:tab w:val="left" w:pos="1160"/>
           <w:tab w:val="right" w:leader="dot" w:pos="8921"/>
         </w:tabs>
         <w:rPr>
@@ -1633,7 +1729,7 @@
         <w:rPr>
           <w:noProof/>
         </w:rPr>
-        <w:instrText xml:space="preserve"> PAGEREF _Toc253314310 \h </w:instrText>
+        <w:instrText xml:space="preserve"> PAGEREF _Toc253387276 \h </w:instrText>
       </w:r>
       <w:r>
         <w:rPr>
@@ -1663,7 +1759,7 @@
       <w:pPr>
         <w:pStyle w:val="Innehll3"/>
         <w:tabs>
-          <w:tab w:val="left" w:pos="1214"/>
+          <w:tab w:val="left" w:pos="1160"/>
           <w:tab w:val="right" w:leader="dot" w:pos="8921"/>
         </w:tabs>
         <w:rPr>
@@ -1712,7 +1808,7 @@
         <w:rPr>
           <w:noProof/>
         </w:rPr>
-        <w:instrText xml:space="preserve"> PAGEREF _Toc253314311 \h </w:instrText>
+        <w:instrText xml:space="preserve"> PAGEREF _Toc253387277 \h </w:instrText>
       </w:r>
       <w:r>
         <w:rPr>
@@ -1742,7 +1838,7 @@
       <w:pPr>
         <w:pStyle w:val="Innehll2"/>
         <w:tabs>
-          <w:tab w:val="left" w:pos="794"/>
+          <w:tab w:val="left" w:pos="760"/>
           <w:tab w:val="right" w:leader="dot" w:pos="8921"/>
         </w:tabs>
         <w:rPr>
@@ -1772,7 +1868,7 @@
         <w:fldChar w:fldCharType="begin"/>
       </w:r>
       <w:r>
-        <w:instrText xml:space="preserve"> PAGEREF _Toc253314312 \h </w:instrText>
+        <w:instrText xml:space="preserve"> PAGEREF _Toc253387278 \h </w:instrText>
       </w:r>
       <w:r>
         <w:fldChar w:fldCharType="separate"/>
@@ -1788,7 +1884,7 @@
       <w:pPr>
         <w:pStyle w:val="Innehll3"/>
         <w:tabs>
-          <w:tab w:val="left" w:pos="1214"/>
+          <w:tab w:val="left" w:pos="1160"/>
           <w:tab w:val="right" w:leader="dot" w:pos="8921"/>
         </w:tabs>
         <w:rPr>
@@ -1837,7 +1933,7 @@
         <w:rPr>
           <w:noProof/>
         </w:rPr>
-        <w:instrText xml:space="preserve"> PAGEREF _Toc253314313 \h </w:instrText>
+        <w:instrText xml:space="preserve"> PAGEREF _Toc253387279 \h </w:instrText>
       </w:r>
       <w:r>
         <w:rPr>
@@ -1867,7 +1963,7 @@
       <w:pPr>
         <w:pStyle w:val="Innehll3"/>
         <w:tabs>
-          <w:tab w:val="left" w:pos="1214"/>
+          <w:tab w:val="left" w:pos="1160"/>
           <w:tab w:val="right" w:leader="dot" w:pos="8921"/>
         </w:tabs>
         <w:rPr>
@@ -1916,7 +2012,7 @@
         <w:rPr>
           <w:noProof/>
         </w:rPr>
-        <w:instrText xml:space="preserve"> PAGEREF _Toc253314314 \h </w:instrText>
+        <w:instrText xml:space="preserve"> PAGEREF _Toc253387280 \h </w:instrText>
       </w:r>
       <w:r>
         <w:rPr>
@@ -1946,7 +2042,7 @@
       <w:pPr>
         <w:pStyle w:val="Innehll3"/>
         <w:tabs>
-          <w:tab w:val="left" w:pos="1214"/>
+          <w:tab w:val="left" w:pos="1160"/>
           <w:tab w:val="right" w:leader="dot" w:pos="8921"/>
         </w:tabs>
         <w:rPr>
@@ -1995,7 +2091,7 @@
         <w:rPr>
           <w:noProof/>
         </w:rPr>
-        <w:instrText xml:space="preserve"> PAGEREF _Toc253314315 \h </w:instrText>
+        <w:instrText xml:space="preserve"> PAGEREF _Toc253387281 \h </w:instrText>
       </w:r>
       <w:r>
         <w:rPr>
@@ -2025,7 +2121,7 @@
       <w:pPr>
         <w:pStyle w:val="Innehll3"/>
         <w:tabs>
-          <w:tab w:val="left" w:pos="1214"/>
+          <w:tab w:val="left" w:pos="1160"/>
           <w:tab w:val="right" w:leader="dot" w:pos="8921"/>
         </w:tabs>
         <w:rPr>
@@ -2074,7 +2170,7 @@
         <w:rPr>
           <w:noProof/>
         </w:rPr>
-        <w:instrText xml:space="preserve"> PAGEREF _Toc253314316 \h </w:instrText>
+        <w:instrText xml:space="preserve"> PAGEREF _Toc253387282 \h </w:instrText>
       </w:r>
       <w:r>
         <w:rPr>
@@ -2104,7 +2200,7 @@
       <w:pPr>
         <w:pStyle w:val="Innehll2"/>
         <w:tabs>
-          <w:tab w:val="left" w:pos="794"/>
+          <w:tab w:val="left" w:pos="760"/>
           <w:tab w:val="right" w:leader="dot" w:pos="8921"/>
         </w:tabs>
         <w:rPr>
@@ -2134,13 +2230,13 @@
         <w:fldChar w:fldCharType="begin"/>
       </w:r>
       <w:r>
-        <w:instrText xml:space="preserve"> PAGEREF _Toc253314317 \h </w:instrText>
+        <w:instrText xml:space="preserve"> PAGEREF _Toc253387283 \h </w:instrText>
       </w:r>
       <w:r>
         <w:fldChar w:fldCharType="separate"/>
       </w:r>
       <w:r>
-        <w:t>12</w:t>
+        <w:t>13</w:t>
       </w:r>
       <w:r>
         <w:fldChar w:fldCharType="end"/>
@@ -2149,13 +2245,8 @@
     <w:p>
       <w:pPr>
         <w:pStyle w:val="Innehll1"/>
-        <w:tabs>
-          <w:tab w:val="left" w:pos="396"/>
-          <w:tab w:val="right" w:leader="dot" w:pos="8921"/>
-        </w:tabs>
         <w:rPr>
           <w:rFonts w:asciiTheme="minorHAnsi" w:eastAsiaTheme="minorEastAsia" w:hAnsiTheme="minorHAnsi" w:cstheme="minorBidi"/>
-          <w:bCs w:val="0"/>
           <w:noProof/>
           <w:sz w:val="24"/>
           <w:szCs w:val="24"/>
@@ -2171,7 +2262,6 @@
       <w:r>
         <w:rPr>
           <w:rFonts w:asciiTheme="minorHAnsi" w:eastAsiaTheme="minorEastAsia" w:hAnsiTheme="minorHAnsi" w:cstheme="minorBidi"/>
-          <w:bCs w:val="0"/>
           <w:noProof/>
           <w:sz w:val="24"/>
           <w:szCs w:val="24"/>
@@ -2201,7 +2291,7 @@
         <w:rPr>
           <w:noProof/>
         </w:rPr>
-        <w:instrText xml:space="preserve"> PAGEREF _Toc253314318 \h </w:instrText>
+        <w:instrText xml:space="preserve"> PAGEREF _Toc253387284 \h </w:instrText>
       </w:r>
       <w:r>
         <w:rPr>
@@ -2230,13 +2320,8 @@
     <w:p>
       <w:pPr>
         <w:pStyle w:val="Innehll1"/>
-        <w:tabs>
-          <w:tab w:val="left" w:pos="396"/>
-          <w:tab w:val="right" w:leader="dot" w:pos="8921"/>
-        </w:tabs>
         <w:rPr>
           <w:rFonts w:asciiTheme="minorHAnsi" w:eastAsiaTheme="minorEastAsia" w:hAnsiTheme="minorHAnsi" w:cstheme="minorBidi"/>
-          <w:bCs w:val="0"/>
           <w:noProof/>
           <w:sz w:val="24"/>
           <w:szCs w:val="24"/>
@@ -2252,7 +2337,6 @@
       <w:r>
         <w:rPr>
           <w:rFonts w:asciiTheme="minorHAnsi" w:eastAsiaTheme="minorEastAsia" w:hAnsiTheme="minorHAnsi" w:cstheme="minorBidi"/>
-          <w:bCs w:val="0"/>
           <w:noProof/>
           <w:sz w:val="24"/>
           <w:szCs w:val="24"/>
@@ -2282,7 +2366,7 @@
         <w:rPr>
           <w:noProof/>
         </w:rPr>
-        <w:instrText xml:space="preserve"> PAGEREF _Toc253314319 \h </w:instrText>
+        <w:instrText xml:space="preserve"> PAGEREF _Toc253387285 \h </w:instrText>
       </w:r>
       <w:r>
         <w:rPr>
@@ -2311,13 +2395,8 @@
     <w:p>
       <w:pPr>
         <w:pStyle w:val="Innehll1"/>
-        <w:tabs>
-          <w:tab w:val="left" w:pos="396"/>
-          <w:tab w:val="right" w:leader="dot" w:pos="8921"/>
-        </w:tabs>
         <w:rPr>
           <w:rFonts w:asciiTheme="minorHAnsi" w:eastAsiaTheme="minorEastAsia" w:hAnsiTheme="minorHAnsi" w:cstheme="minorBidi"/>
-          <w:bCs w:val="0"/>
           <w:noProof/>
           <w:sz w:val="24"/>
           <w:szCs w:val="24"/>
@@ -2333,7 +2412,6 @@
       <w:r>
         <w:rPr>
           <w:rFonts w:asciiTheme="minorHAnsi" w:eastAsiaTheme="minorEastAsia" w:hAnsiTheme="minorHAnsi" w:cstheme="minorBidi"/>
-          <w:bCs w:val="0"/>
           <w:noProof/>
           <w:sz w:val="24"/>
           <w:szCs w:val="24"/>
@@ -2363,7 +2441,7 @@
         <w:rPr>
           <w:noProof/>
         </w:rPr>
-        <w:instrText xml:space="preserve"> PAGEREF _Toc253314320 \h </w:instrText>
+        <w:instrText xml:space="preserve"> PAGEREF _Toc253387286 \h </w:instrText>
       </w:r>
       <w:r>
         <w:rPr>
@@ -2393,7 +2471,7 @@
       <w:pPr>
         <w:pStyle w:val="Innehll2"/>
         <w:tabs>
-          <w:tab w:val="left" w:pos="794"/>
+          <w:tab w:val="left" w:pos="760"/>
           <w:tab w:val="right" w:leader="dot" w:pos="8921"/>
         </w:tabs>
         <w:rPr>
@@ -2423,7 +2501,7 @@
         <w:fldChar w:fldCharType="begin"/>
       </w:r>
       <w:r>
-        <w:instrText xml:space="preserve"> PAGEREF _Toc253314321 \h </w:instrText>
+        <w:instrText xml:space="preserve"> PAGEREF _Toc253387287 \h </w:instrText>
       </w:r>
       <w:r>
         <w:fldChar w:fldCharType="separate"/>
@@ -2432,6 +2510,164 @@
         <w:t>18</w:t>
       </w:r>
       <w:r>
+        <w:fldChar w:fldCharType="end"/>
+      </w:r>
+    </w:p>
+    <w:p>
+      <w:pPr>
+        <w:pStyle w:val="Innehll3"/>
+        <w:tabs>
+          <w:tab w:val="left" w:pos="1160"/>
+          <w:tab w:val="right" w:leader="dot" w:pos="8921"/>
+        </w:tabs>
+        <w:rPr>
+          <w:rFonts w:asciiTheme="minorHAnsi" w:eastAsiaTheme="minorEastAsia" w:hAnsiTheme="minorHAnsi" w:cstheme="minorBidi"/>
+          <w:iCs w:val="0"/>
+          <w:noProof/>
+          <w:szCs w:val="24"/>
+          <w:lang w:val="en-US" w:eastAsia="ja-JP"/>
+        </w:rPr>
+      </w:pPr>
+      <w:r>
+        <w:rPr>
+          <w:noProof/>
+        </w:rPr>
+        <w:t>8.1.1</w:t>
+      </w:r>
+      <w:r>
+        <w:rPr>
+          <w:rFonts w:asciiTheme="minorHAnsi" w:eastAsiaTheme="minorEastAsia" w:hAnsiTheme="minorHAnsi" w:cstheme="minorBidi"/>
+          <w:iCs w:val="0"/>
+          <w:noProof/>
+          <w:szCs w:val="24"/>
+          <w:lang w:val="en-US" w:eastAsia="ja-JP"/>
+        </w:rPr>
+        <w:tab/>
+      </w:r>
+      <w:r>
+        <w:rPr>
+          <w:noProof/>
+        </w:rPr>
+        <w:t>Paketstruktur</w:t>
+      </w:r>
+      <w:r>
+        <w:rPr>
+          <w:noProof/>
+        </w:rPr>
+        <w:tab/>
+      </w:r>
+      <w:r>
+        <w:rPr>
+          <w:noProof/>
+        </w:rPr>
+        <w:fldChar w:fldCharType="begin"/>
+      </w:r>
+      <w:r>
+        <w:rPr>
+          <w:noProof/>
+        </w:rPr>
+        <w:instrText xml:space="preserve"> PAGEREF _Toc253387288 \h </w:instrText>
+      </w:r>
+      <w:r>
+        <w:rPr>
+          <w:noProof/>
+        </w:rPr>
+      </w:r>
+      <w:r>
+        <w:rPr>
+          <w:noProof/>
+        </w:rPr>
+        <w:fldChar w:fldCharType="separate"/>
+      </w:r>
+      <w:r>
+        <w:rPr>
+          <w:noProof/>
+        </w:rPr>
+        <w:t>18</w:t>
+      </w:r>
+      <w:r>
+        <w:rPr>
+          <w:noProof/>
+        </w:rPr>
+        <w:fldChar w:fldCharType="end"/>
+      </w:r>
+    </w:p>
+    <w:p>
+      <w:pPr>
+        <w:pStyle w:val="Innehll3"/>
+        <w:tabs>
+          <w:tab w:val="left" w:pos="1160"/>
+          <w:tab w:val="right" w:leader="dot" w:pos="8921"/>
+        </w:tabs>
+        <w:rPr>
+          <w:rFonts w:asciiTheme="minorHAnsi" w:eastAsiaTheme="minorEastAsia" w:hAnsiTheme="minorHAnsi" w:cstheme="minorBidi"/>
+          <w:iCs w:val="0"/>
+          <w:noProof/>
+          <w:szCs w:val="24"/>
+          <w:lang w:val="en-US" w:eastAsia="ja-JP"/>
+        </w:rPr>
+      </w:pPr>
+      <w:r>
+        <w:rPr>
+          <w:noProof/>
+        </w:rPr>
+        <w:t>8.1.2</w:t>
+      </w:r>
+      <w:r>
+        <w:rPr>
+          <w:rFonts w:asciiTheme="minorHAnsi" w:eastAsiaTheme="minorEastAsia" w:hAnsiTheme="minorHAnsi" w:cstheme="minorBidi"/>
+          <w:iCs w:val="0"/>
+          <w:noProof/>
+          <w:szCs w:val="24"/>
+          <w:lang w:val="en-US" w:eastAsia="ja-JP"/>
+        </w:rPr>
+        <w:tab/>
+      </w:r>
+      <w:r>
+        <w:rPr>
+          <w:noProof/>
+        </w:rPr>
+        <w:t>Inställningar</w:t>
+      </w:r>
+      <w:r>
+        <w:rPr>
+          <w:noProof/>
+        </w:rPr>
+        <w:tab/>
+      </w:r>
+      <w:r>
+        <w:rPr>
+          <w:noProof/>
+        </w:rPr>
+        <w:fldChar w:fldCharType="begin"/>
+      </w:r>
+      <w:r>
+        <w:rPr>
+          <w:noProof/>
+        </w:rPr>
+        <w:instrText xml:space="preserve"> PAGEREF _Toc253387289 \h </w:instrText>
+      </w:r>
+      <w:r>
+        <w:rPr>
+          <w:noProof/>
+        </w:rPr>
+      </w:r>
+      <w:r>
+        <w:rPr>
+          <w:noProof/>
+        </w:rPr>
+        <w:fldChar w:fldCharType="separate"/>
+      </w:r>
+      <w:r>
+        <w:rPr>
+          <w:noProof/>
+        </w:rPr>
+        <w:t>19</w:t>
+      </w:r>
+      <w:r>
+        <w:rPr>
+          <w:noProof/>
+        </w:rPr>
         <w:fldChar w:fldCharType="end"/>
       </w:r>
     </w:p>
@@ -2439,7 +2675,7 @@
       <w:pPr>
         <w:pStyle w:val="Innehll2"/>
         <w:tabs>
-          <w:tab w:val="left" w:pos="794"/>
+          <w:tab w:val="left" w:pos="760"/>
           <w:tab w:val="right" w:leader="dot" w:pos="8921"/>
         </w:tabs>
         <w:rPr>
@@ -2469,7 +2705,7 @@
         <w:fldChar w:fldCharType="begin"/>
       </w:r>
       <w:r>
-        <w:instrText xml:space="preserve"> PAGEREF _Toc253314322 \h </w:instrText>
+        <w:instrText xml:space="preserve"> PAGEREF _Toc253387290 \h </w:instrText>
       </w:r>
       <w:r>
         <w:fldChar w:fldCharType="separate"/>
@@ -2485,7 +2721,7 @@
       <w:pPr>
         <w:pStyle w:val="Innehll2"/>
         <w:tabs>
-          <w:tab w:val="left" w:pos="794"/>
+          <w:tab w:val="left" w:pos="760"/>
           <w:tab w:val="right" w:leader="dot" w:pos="8921"/>
         </w:tabs>
         <w:rPr>
@@ -2515,7 +2751,7 @@
         <w:fldChar w:fldCharType="begin"/>
       </w:r>
       <w:r>
-        <w:instrText xml:space="preserve"> PAGEREF _Toc253314323 \h </w:instrText>
+        <w:instrText xml:space="preserve"> PAGEREF _Toc253387291 \h </w:instrText>
       </w:r>
       <w:r>
         <w:fldChar w:fldCharType="separate"/>
@@ -2531,7 +2767,7 @@
       <w:pPr>
         <w:pStyle w:val="Innehll2"/>
         <w:tabs>
-          <w:tab w:val="left" w:pos="794"/>
+          <w:tab w:val="left" w:pos="760"/>
           <w:tab w:val="right" w:leader="dot" w:pos="8921"/>
         </w:tabs>
         <w:rPr>
@@ -2561,7 +2797,7 @@
         <w:fldChar w:fldCharType="begin"/>
       </w:r>
       <w:r>
-        <w:instrText xml:space="preserve"> PAGEREF _Toc253314324 \h </w:instrText>
+        <w:instrText xml:space="preserve"> PAGEREF _Toc253387292 \h </w:instrText>
       </w:r>
       <w:r>
         <w:fldChar w:fldCharType="separate"/>
@@ -2577,7 +2813,7 @@
       <w:pPr>
         <w:pStyle w:val="Innehll3"/>
         <w:tabs>
-          <w:tab w:val="left" w:pos="1214"/>
+          <w:tab w:val="left" w:pos="1160"/>
           <w:tab w:val="right" w:leader="dot" w:pos="8921"/>
         </w:tabs>
         <w:rPr>
@@ -2626,7 +2862,7 @@
         <w:rPr>
           <w:noProof/>
         </w:rPr>
-        <w:instrText xml:space="preserve"> PAGEREF _Toc253314325 \h </w:instrText>
+        <w:instrText xml:space="preserve"> PAGEREF _Toc253387293 \h </w:instrText>
       </w:r>
       <w:r>
         <w:rPr>
@@ -2656,7 +2892,7 @@
       <w:pPr>
         <w:pStyle w:val="Innehll3"/>
         <w:tabs>
-          <w:tab w:val="left" w:pos="1214"/>
+          <w:tab w:val="left" w:pos="1160"/>
           <w:tab w:val="right" w:leader="dot" w:pos="8921"/>
         </w:tabs>
         <w:rPr>
@@ -2705,7 +2941,7 @@
         <w:rPr>
           <w:noProof/>
         </w:rPr>
-        <w:instrText xml:space="preserve"> PAGEREF _Toc253314326 \h </w:instrText>
+        <w:instrText xml:space="preserve"> PAGEREF _Toc253387294 \h </w:instrText>
       </w:r>
       <w:r>
         <w:rPr>
@@ -2735,7 +2971,7 @@
       <w:pPr>
         <w:pStyle w:val="Innehll3"/>
         <w:tabs>
-          <w:tab w:val="left" w:pos="1214"/>
+          <w:tab w:val="left" w:pos="1160"/>
           <w:tab w:val="right" w:leader="dot" w:pos="8921"/>
         </w:tabs>
         <w:rPr>
@@ -2784,7 +3020,7 @@
         <w:rPr>
           <w:noProof/>
         </w:rPr>
-        <w:instrText xml:space="preserve"> PAGEREF _Toc253314327 \h </w:instrText>
+        <w:instrText xml:space="preserve"> PAGEREF _Toc253387295 \h </w:instrText>
       </w:r>
       <w:r>
         <w:rPr>
@@ -2814,7 +3050,7 @@
       <w:pPr>
         <w:pStyle w:val="Innehll3"/>
         <w:tabs>
-          <w:tab w:val="left" w:pos="1214"/>
+          <w:tab w:val="left" w:pos="1160"/>
           <w:tab w:val="right" w:leader="dot" w:pos="8921"/>
         </w:tabs>
         <w:rPr>
@@ -2863,7 +3099,7 @@
         <w:rPr>
           <w:noProof/>
         </w:rPr>
-        <w:instrText xml:space="preserve"> PAGEREF _Toc253314328 \h </w:instrText>
+        <w:instrText xml:space="preserve"> PAGEREF _Toc253387296 \h </w:instrText>
       </w:r>
       <w:r>
         <w:rPr>
@@ -2880,7 +3116,7 @@
         <w:rPr>
           <w:noProof/>
         </w:rPr>
-        <w:t>23</w:t>
+        <w:t>24</w:t>
       </w:r>
       <w:r>
         <w:rPr>
@@ -4088,7 +4324,15 @@
                 <w:sz w:val="20"/>
                 <w:lang w:eastAsia="en-US"/>
               </w:rPr>
-              <w:t xml:space="preserve"> ID</w:t>
+              <w:t>-</w:t>
+            </w:r>
+            <w:r>
+              <w:rPr>
+                <w:rFonts w:cs="Arial"/>
+                <w:sz w:val="20"/>
+                <w:lang w:eastAsia="en-US"/>
+              </w:rPr>
+              <w:t>ID</w:t>
             </w:r>
           </w:p>
         </w:tc>
@@ -4112,7 +4356,19 @@
               <w:rPr>
                 <w:sz w:val="20"/>
               </w:rPr>
-              <w:t xml:space="preserve">En identitet som identifierar ut en person, funktion eller enhet i </w:t>
+              <w:t xml:space="preserve">En identitet </w:t>
+            </w:r>
+            <w:r>
+              <w:rPr>
+                <w:sz w:val="20"/>
+              </w:rPr>
+              <w:t xml:space="preserve">för en </w:t>
+            </w:r>
+            <w:r>
+              <w:rPr>
+                <w:sz w:val="20"/>
+              </w:rPr>
+              <w:t xml:space="preserve">person, funktion eller enhet i </w:t>
             </w:r>
             <w:hyperlink r:id="rId10" w:history="1">
               <w:r>
@@ -5125,8 +5381,9 @@
       <w:r>
         <w:br w:type="page"/>
       </w:r>
-      <w:bookmarkStart w:id="6" w:name="_Toc253314293"/>
-      <w:r>
+      <w:bookmarkStart w:id="6" w:name="_Toc253387259"/>
+      <w:r>
+        <w:lastRenderedPageBreak/>
         <w:t>Inledning</w:t>
       </w:r>
       <w:bookmarkEnd w:id="6"/>
@@ -5155,7 +5412,7 @@
       <w:pPr>
         <w:pStyle w:val="Rubrik1"/>
       </w:pPr>
-      <w:bookmarkStart w:id="7" w:name="_Toc253314294"/>
+      <w:bookmarkStart w:id="7" w:name="_Toc253387260"/>
       <w:r>
         <w:t>Syfte</w:t>
       </w:r>
@@ -5210,7 +5467,7 @@
       <w:pPr>
         <w:pStyle w:val="Rubrik1"/>
       </w:pPr>
-      <w:bookmarkStart w:id="8" w:name="_Toc253314295"/>
+      <w:bookmarkStart w:id="8" w:name="_Toc253387261"/>
       <w:r>
         <w:lastRenderedPageBreak/>
         <w:t>Arkitekturella riktlinjer och krav</w:t>
@@ -5221,7 +5478,7 @@
       <w:pPr>
         <w:pStyle w:val="Rubrik2"/>
       </w:pPr>
-      <w:bookmarkStart w:id="9" w:name="_Toc253314296"/>
+      <w:bookmarkStart w:id="9" w:name="_Toc253387262"/>
       <w:r>
         <w:t>Riktlinjer</w:t>
       </w:r>
@@ -5280,7 +5537,13 @@
         <w:rPr>
           <w:lang w:val="sv-SE"/>
         </w:rPr>
-        <w:t xml:space="preserve">bevara källkodens öppenhet ska licensformen för applikationen vara </w:t>
+        <w:t xml:space="preserve">värna om </w:t>
+      </w:r>
+      <w:r>
+        <w:rPr>
+          <w:lang w:val="sv-SE"/>
+        </w:rPr>
+        <w:t xml:space="preserve">källkodens öppenhet ska licensformen vara </w:t>
       </w:r>
       <w:proofErr w:type="spellStart"/>
       <w:r>
@@ -5322,7 +5585,7 @@
         <w:rPr>
           <w:lang w:val="sv-SE"/>
         </w:rPr>
-        <w:t>, http://www.gnu.org/licenses/agpl-3.0.html)</w:t>
+        <w:t>)</w:t>
       </w:r>
     </w:p>
     <w:p>
@@ -5365,19 +5628,97 @@
         <w:rPr>
           <w:lang w:val="sv-SE"/>
         </w:rPr>
-        <w:t xml:space="preserve"> där man kombinerar kör en native applikation men huvuddelen </w:t>
-      </w:r>
-      <w:r>
-        <w:rPr>
-          <w:lang w:val="sv-SE"/>
-        </w:rPr>
-        <w:t xml:space="preserve">av funktionerna levereras som </w:t>
-      </w:r>
-      <w:r>
-        <w:rPr>
-          <w:lang w:val="sv-SE"/>
-        </w:rPr>
-        <w:t>en HTML5 webbapplikation</w:t>
+        <w:t xml:space="preserve"> där man kombinerar en native </w:t>
+      </w:r>
+      <w:r>
+        <w:rPr>
+          <w:lang w:val="sv-SE"/>
+        </w:rPr>
+        <w:t xml:space="preserve">Android </w:t>
+      </w:r>
+      <w:r>
+        <w:rPr>
+          <w:lang w:val="sv-SE"/>
+        </w:rPr>
+        <w:t xml:space="preserve">eller iOS </w:t>
+      </w:r>
+      <w:r>
+        <w:rPr>
+          <w:lang w:val="sv-SE"/>
+        </w:rPr>
+        <w:t xml:space="preserve">applikation </w:t>
+      </w:r>
+      <w:r>
+        <w:rPr>
+          <w:lang w:val="sv-SE"/>
+        </w:rPr>
+        <w:t>med HTML5.</w:t>
+      </w:r>
+      <w:r>
+        <w:rPr>
+          <w:lang w:val="sv-SE"/>
+        </w:rPr>
+        <w:t xml:space="preserve"> </w:t>
+      </w:r>
+      <w:r>
+        <w:rPr>
+          <w:lang w:val="sv-SE"/>
+        </w:rPr>
+        <w:t>H</w:t>
+      </w:r>
+      <w:r>
+        <w:rPr>
+          <w:lang w:val="sv-SE"/>
+        </w:rPr>
+        <w:t xml:space="preserve">uvuddelen </w:t>
+      </w:r>
+      <w:r>
+        <w:rPr>
+          <w:lang w:val="sv-SE"/>
+        </w:rPr>
+        <w:t xml:space="preserve">av </w:t>
+      </w:r>
+      <w:r>
+        <w:rPr>
+          <w:lang w:val="sv-SE"/>
+        </w:rPr>
+        <w:t xml:space="preserve">gränssnittet </w:t>
+      </w:r>
+      <w:r>
+        <w:rPr>
+          <w:lang w:val="sv-SE"/>
+        </w:rPr>
+        <w:t xml:space="preserve">levereras </w:t>
+      </w:r>
+      <w:r>
+        <w:rPr>
+          <w:lang w:val="sv-SE"/>
+        </w:rPr>
+        <w:t xml:space="preserve">då </w:t>
+      </w:r>
+      <w:r>
+        <w:rPr>
+          <w:lang w:val="sv-SE"/>
+        </w:rPr>
+        <w:t xml:space="preserve">som </w:t>
+      </w:r>
+      <w:r>
+        <w:rPr>
+          <w:lang w:val="sv-SE"/>
+        </w:rPr>
+        <w:t>en webbapplikation</w:t>
+      </w:r>
+      <w:r>
+        <w:rPr>
+          <w:lang w:val="sv-SE"/>
+        </w:rPr>
+        <w:t xml:space="preserve"> och är </w:t>
+      </w:r>
+      <w:r>
+        <w:rPr>
+          <w:lang w:val="sv-SE"/>
+        </w:rPr>
+        <w:t>samma oavsett mobil plattform.</w:t>
       </w:r>
     </w:p>
     <w:p>
@@ -5486,7 +5827,13 @@
         <w:rPr>
           <w:lang w:val="sv-SE"/>
         </w:rPr>
-        <w:t xml:space="preserve">All information lagras i en relationsdatabas och den ska vara </w:t>
+        <w:t>All informati</w:t>
+      </w:r>
+      <w:r>
+        <w:rPr>
+          <w:lang w:val="sv-SE"/>
+        </w:rPr>
+        <w:t xml:space="preserve">on lagras i en relationsdatabas som också ska vara </w:t>
       </w:r>
       <w:r>
         <w:rPr>
@@ -5504,7 +5851,31 @@
         <w:rPr>
           <w:lang w:val="sv-SE"/>
         </w:rPr>
-        <w:t xml:space="preserve"> används för abstraktion av databasen</w:t>
+        <w:t xml:space="preserve"> används för att abstrahera bort </w:t>
+      </w:r>
+      <w:r>
+        <w:rPr>
+          <w:lang w:val="sv-SE"/>
+        </w:rPr>
+        <w:t xml:space="preserve">ett direkt </w:t>
+      </w:r>
+      <w:r>
+        <w:rPr>
+          <w:lang w:val="sv-SE"/>
+        </w:rPr>
+        <w:t>databasberoen</w:t>
+      </w:r>
+      <w:r>
+        <w:rPr>
+          <w:lang w:val="sv-SE"/>
+        </w:rPr>
+        <w:t>de</w:t>
+      </w:r>
+      <w:r>
+        <w:rPr>
+          <w:lang w:val="sv-SE"/>
+        </w:rPr>
+        <w:t>.</w:t>
       </w:r>
     </w:p>
     <w:p>
@@ -5523,21 +5894,13 @@
         <w:rPr>
           <w:lang w:val="sv-SE"/>
         </w:rPr>
-        <w:t xml:space="preserve">Applikationen ska tillhandahålla samma uppsättning </w:t>
-      </w:r>
-      <w:proofErr w:type="spellStart"/>
-      <w:r>
-        <w:rPr>
-          <w:lang w:val="sv-SE"/>
-        </w:rPr>
-        <w:t>RESTful</w:t>
-      </w:r>
-      <w:proofErr w:type="spellEnd"/>
-      <w:r>
-        <w:rPr>
-          <w:lang w:val="sv-SE"/>
-        </w:rPr>
-        <w:t xml:space="preserve"> </w:t>
+        <w:t xml:space="preserve">Applikationen ska tillhandahålla </w:t>
+      </w:r>
+      <w:r>
+        <w:rPr>
+          <w:lang w:val="sv-SE"/>
+        </w:rPr>
+        <w:t xml:space="preserve">REST </w:t>
       </w:r>
       <w:proofErr w:type="spellStart"/>
       <w:proofErr w:type="gramStart"/>
@@ -5559,13 +5922,43 @@
         <w:rPr>
           <w:lang w:val="sv-SE"/>
         </w:rPr>
-        <w:t xml:space="preserve">som ska vara gemensamma för </w:t>
-      </w:r>
-      <w:r>
-        <w:rPr>
-          <w:lang w:val="sv-SE"/>
-        </w:rPr>
-        <w:t>såväl de mobila kanalerna som för webbkanalen</w:t>
+        <w:t xml:space="preserve">som </w:t>
+      </w:r>
+      <w:r>
+        <w:rPr>
+          <w:lang w:val="sv-SE"/>
+        </w:rPr>
+        <w:t xml:space="preserve">ska vara </w:t>
+      </w:r>
+      <w:r>
+        <w:rPr>
+          <w:lang w:val="sv-SE"/>
+        </w:rPr>
+        <w:t xml:space="preserve">gemensamma för </w:t>
+      </w:r>
+      <w:r>
+        <w:rPr>
+          <w:lang w:val="sv-SE"/>
+        </w:rPr>
+        <w:t xml:space="preserve">såväl mobila </w:t>
+      </w:r>
+      <w:r>
+        <w:rPr>
+          <w:lang w:val="sv-SE"/>
+        </w:rPr>
+        <w:t xml:space="preserve">kanalerna som för </w:t>
+      </w:r>
+      <w:r>
+        <w:rPr>
+          <w:lang w:val="sv-SE"/>
+        </w:rPr>
+        <w:t>webbkanalen</w:t>
+      </w:r>
+      <w:r>
+        <w:rPr>
+          <w:lang w:val="sv-SE"/>
+        </w:rPr>
+        <w:t>.</w:t>
       </w:r>
     </w:p>
     <w:p>
@@ -5614,9 +6007,88 @@
     </w:p>
     <w:p>
       <w:pPr>
+        <w:pStyle w:val="Liststycke"/>
+        <w:numPr>
+          <w:ilvl w:val="0"/>
+          <w:numId w:val="15"/>
+        </w:numPr>
+        <w:spacing w:after="0" w:line="240" w:lineRule="auto"/>
+        <w:rPr>
+          <w:lang w:val="sv-SE"/>
+        </w:rPr>
+      </w:pPr>
+      <w:r>
+        <w:rPr>
+          <w:lang w:val="sv-SE"/>
+        </w:rPr>
+        <w:t xml:space="preserve">Samtliga ledtexter ska </w:t>
+      </w:r>
+      <w:r>
+        <w:rPr>
+          <w:lang w:val="sv-SE"/>
+        </w:rPr>
+        <w:t xml:space="preserve">kunna konfigureras </w:t>
+      </w:r>
+      <w:r>
+        <w:rPr>
+          <w:lang w:val="sv-SE"/>
+        </w:rPr>
+        <w:t xml:space="preserve">för att </w:t>
+      </w:r>
+      <w:r>
+        <w:rPr>
+          <w:lang w:val="sv-SE"/>
+        </w:rPr>
+        <w:t xml:space="preserve">enklare </w:t>
+      </w:r>
+      <w:r>
+        <w:rPr>
+          <w:lang w:val="sv-SE"/>
+        </w:rPr>
+        <w:t xml:space="preserve">möjliggöra en eventuell </w:t>
+      </w:r>
+      <w:r>
+        <w:rPr>
+          <w:lang w:val="sv-SE"/>
+        </w:rPr>
+        <w:t xml:space="preserve">översättning till andra språk och </w:t>
+      </w:r>
+      <w:r>
+        <w:rPr>
+          <w:lang w:val="sv-SE"/>
+        </w:rPr>
+        <w:t xml:space="preserve">ett </w:t>
+      </w:r>
+      <w:r>
+        <w:rPr>
+          <w:lang w:val="sv-SE"/>
+        </w:rPr>
+        <w:t xml:space="preserve">framtida </w:t>
+      </w:r>
+      <w:r>
+        <w:rPr>
+          <w:lang w:val="sv-SE"/>
+        </w:rPr>
+        <w:t xml:space="preserve">stöd för </w:t>
+      </w:r>
+      <w:r>
+        <w:rPr>
+          <w:lang w:val="sv-SE"/>
+        </w:rPr>
+        <w:t>flerspråkig</w:t>
+      </w:r>
+      <w:r>
+        <w:rPr>
+          <w:lang w:val="sv-SE"/>
+        </w:rPr>
+        <w:t>het</w:t>
+      </w:r>
+    </w:p>
+    <w:p>
+      <w:pPr>
         <w:pStyle w:val="Rubrik2"/>
       </w:pPr>
-      <w:bookmarkStart w:id="10" w:name="_Toc253314297"/>
+      <w:bookmarkStart w:id="10" w:name="_Toc253387263"/>
       <w:r>
         <w:t>Övergripande krav</w:t>
       </w:r>
@@ -5626,7 +6098,7 @@
       <w:pPr>
         <w:pStyle w:val="Rubrik3"/>
       </w:pPr>
-      <w:bookmarkStart w:id="11" w:name="_Toc253314298"/>
+      <w:bookmarkStart w:id="11" w:name="_Toc253387264"/>
       <w:r>
         <w:t>Integrerad del av Mina vårdkontakter</w:t>
       </w:r>
@@ -5656,7 +6128,7 @@
       <w:pPr>
         <w:pStyle w:val="Rubrik3"/>
       </w:pPr>
-      <w:bookmarkStart w:id="12" w:name="_Toc253314299"/>
+      <w:bookmarkStart w:id="12" w:name="_Toc253387265"/>
       <w:r>
         <w:t>Stöd för flera organisationer (multi-</w:t>
       </w:r>
@@ -5781,7 +6253,61 @@
         <w:rPr>
           <w:lang w:val="sv-SE"/>
         </w:rPr>
-        <w:t>Det ska finnas stöd för olika vårdroller med avseende på att administrera aktivitetsmallar, och dessa är vårdpersonal som kan hantera mallar inom:</w:t>
+        <w:t>Det ska finnas stöd för</w:t>
+      </w:r>
+      <w:r>
+        <w:rPr>
+          <w:lang w:val="sv-SE"/>
+        </w:rPr>
+        <w:t xml:space="preserve"> att dela med sig av aktivitetsmallar mellan vårdenheter. </w:t>
+      </w:r>
+      <w:r>
+        <w:rPr>
+          <w:lang w:val="sv-SE"/>
+        </w:rPr>
+        <w:t>Därför ska v</w:t>
+      </w:r>
+      <w:r>
+        <w:rPr>
+          <w:lang w:val="sv-SE"/>
+        </w:rPr>
+        <w:t xml:space="preserve">årdpersonal </w:t>
+      </w:r>
+      <w:r>
+        <w:rPr>
+          <w:lang w:val="sv-SE"/>
+        </w:rPr>
+        <w:t xml:space="preserve">kunna tilldelas </w:t>
+      </w:r>
+      <w:r>
+        <w:rPr>
+          <w:lang w:val="sv-SE"/>
+        </w:rPr>
+        <w:t xml:space="preserve">behörighet att </w:t>
+      </w:r>
+      <w:r>
+        <w:rPr>
+          <w:lang w:val="sv-SE"/>
+        </w:rPr>
+        <w:t xml:space="preserve">hantera </w:t>
+      </w:r>
+      <w:r>
+        <w:rPr>
+          <w:lang w:val="sv-SE"/>
+        </w:rPr>
+        <w:t>aktivitets</w:t>
+      </w:r>
+      <w:r>
+        <w:rPr>
+          <w:lang w:val="sv-SE"/>
+        </w:rPr>
+        <w:t>mallar på olika nivåer som</w:t>
+      </w:r>
+      <w:r>
+        <w:rPr>
+          <w:lang w:val="sv-SE"/>
+        </w:rPr>
+        <w:t>:</w:t>
       </w:r>
     </w:p>
     <w:p>
@@ -5838,7 +6364,7 @@
         <w:rPr>
           <w:lang w:val="sv-SE"/>
         </w:rPr>
-        <w:t>Nationellt</w:t>
+        <w:t>Globalt/nationellt tillgängliga</w:t>
       </w:r>
     </w:p>
     <w:p/>
@@ -5846,7 +6372,7 @@
       <w:pPr>
         <w:pStyle w:val="Rubrik3"/>
       </w:pPr>
-      <w:bookmarkStart w:id="13" w:name="_Toc253314300"/>
+      <w:bookmarkStart w:id="13" w:name="_Toc253387266"/>
       <w:r>
         <w:lastRenderedPageBreak/>
         <w:t>Mobila applikationer</w:t>
@@ -5888,7 +6414,19 @@
         <w:rPr>
           <w:lang w:val="sv-SE"/>
         </w:rPr>
-        <w:t xml:space="preserve">Påminnelser ska skickas via gängse meddelandesystem, dvs. Apple APNS och Google </w:t>
+        <w:t xml:space="preserve">Påminnelser ska skickas via gängse </w:t>
+      </w:r>
+      <w:r>
+        <w:rPr>
+          <w:lang w:val="sv-SE"/>
+        </w:rPr>
+        <w:t xml:space="preserve">mobila </w:t>
+      </w:r>
+      <w:r>
+        <w:rPr>
+          <w:lang w:val="sv-SE"/>
+        </w:rPr>
+        <w:t xml:space="preserve">meddelandesystem, dvs. Apple APNS och Google </w:t>
       </w:r>
       <w:proofErr w:type="spellStart"/>
       <w:r>
@@ -5921,7 +6459,19 @@
         <w:rPr>
           <w:lang w:val="sv-SE"/>
         </w:rPr>
-        <w:t>Mobila applikationer ska vara av så kallad hybrid typ där majoriteten av gränssnittet baserar sig på Webbsidor och HTML5. Inloggning med autentisering och påminnelser sker med native-funktioner.</w:t>
+        <w:t xml:space="preserve">Mobila applikationer ska vara av så kallad hybrid typ där majoriteten av gränssnittet baserar sig på </w:t>
+      </w:r>
+      <w:r>
+        <w:rPr>
+          <w:lang w:val="sv-SE"/>
+        </w:rPr>
+        <w:t xml:space="preserve">en gemensam uppsättning </w:t>
+      </w:r>
+      <w:r>
+        <w:rPr>
+          <w:lang w:val="sv-SE"/>
+        </w:rPr>
+        <w:t>Webbsidor och HTML5. Inloggning med autentisering och påminnelser sker med native-funktioner.</w:t>
       </w:r>
     </w:p>
     <w:p>
@@ -5948,7 +6498,7 @@
       <w:pPr>
         <w:pStyle w:val="Rubrik2"/>
       </w:pPr>
-      <w:bookmarkStart w:id="14" w:name="_Toc253314301"/>
+      <w:bookmarkStart w:id="14" w:name="_Toc253387267"/>
       <w:r>
         <w:t>Felhantering</w:t>
       </w:r>
@@ -6025,7 +6575,7 @@
       <w:pPr>
         <w:pStyle w:val="Rubrik2"/>
       </w:pPr>
-      <w:bookmarkStart w:id="15" w:name="_Toc253314302"/>
+      <w:bookmarkStart w:id="15" w:name="_Toc253387268"/>
       <w:r>
         <w:t>Icke funktionella</w:t>
       </w:r>
@@ -6129,7 +6679,7 @@
       <w:pPr>
         <w:pStyle w:val="Rubrik2"/>
       </w:pPr>
-      <w:bookmarkStart w:id="16" w:name="_Toc253314303"/>
+      <w:bookmarkStart w:id="16" w:name="_Toc253387269"/>
       <w:r>
         <w:t>Säkerhet</w:t>
       </w:r>
@@ -6213,6 +6763,82 @@
     </w:p>
     <w:p>
       <w:pPr>
+        <w:pStyle w:val="Liststycke"/>
+        <w:numPr>
+          <w:ilvl w:val="0"/>
+          <w:numId w:val="8"/>
+        </w:numPr>
+        <w:spacing w:after="0" w:line="240" w:lineRule="auto"/>
+        <w:rPr>
+          <w:lang w:val="sv-SE"/>
+        </w:rPr>
+      </w:pPr>
+      <w:r>
+        <w:rPr>
+          <w:lang w:val="sv-SE"/>
+        </w:rPr>
+        <w:t xml:space="preserve">Extern åtkomst för systemadministration sker med VPN access över </w:t>
+      </w:r>
+      <w:proofErr w:type="spellStart"/>
+      <w:r>
+        <w:rPr>
+          <w:lang w:val="sv-SE"/>
+        </w:rPr>
+        <w:t>SSH</w:t>
+      </w:r>
+      <w:proofErr w:type="spellEnd"/>
+      <w:r>
+        <w:rPr>
+          <w:lang w:val="sv-SE"/>
+        </w:rPr>
+        <w:t>.</w:t>
+      </w:r>
+    </w:p>
+    <w:p>
+      <w:pPr>
+        <w:pStyle w:val="Liststycke"/>
+        <w:numPr>
+          <w:ilvl w:val="0"/>
+          <w:numId w:val="8"/>
+        </w:numPr>
+        <w:spacing w:after="0" w:line="240" w:lineRule="auto"/>
+        <w:rPr>
+          <w:lang w:val="sv-SE"/>
+        </w:rPr>
+      </w:pPr>
+      <w:r>
+        <w:rPr>
+          <w:lang w:val="sv-SE"/>
+        </w:rPr>
+        <w:t xml:space="preserve">Information </w:t>
+      </w:r>
+      <w:r>
+        <w:rPr>
+          <w:lang w:val="sv-SE"/>
+        </w:rPr>
+        <w:t xml:space="preserve">lagras enbart i </w:t>
+      </w:r>
+      <w:r>
+        <w:rPr>
+          <w:lang w:val="sv-SE"/>
+        </w:rPr>
+        <w:t xml:space="preserve">den </w:t>
+      </w:r>
+      <w:r>
+        <w:rPr>
+          <w:lang w:val="sv-SE"/>
+        </w:rPr>
+        <w:t>databasen</w:t>
+      </w:r>
+      <w:r>
+        <w:rPr>
+          <w:lang w:val="sv-SE"/>
+        </w:rPr>
+        <w:t>.</w:t>
+      </w:r>
+    </w:p>
+    <w:p>
+      <w:pPr>
         <w:rPr>
           <w:rFonts w:cs="Arial"/>
           <w:b/>
@@ -6228,7 +6854,7 @@
       <w:pPr>
         <w:pStyle w:val="Rubrik1"/>
       </w:pPr>
-      <w:bookmarkStart w:id="17" w:name="_Toc253314304"/>
+      <w:bookmarkStart w:id="17" w:name="_Toc253387270"/>
       <w:r>
         <w:lastRenderedPageBreak/>
         <w:t>Systemsamverkan</w:t>
@@ -6245,7 +6871,30 @@
       </w:r>
       <w:proofErr w:type="spellEnd"/>
       <w:r>
-        <w:t>) och Apple Push Notification Service. Samtliga samband körs över HTTPS och kräver särskilda certifikat och/eller API nycklar.</w:t>
+        <w:t xml:space="preserve">) och Apple Push Notification Service. Samtliga samband körs över HTTPS och </w:t>
+      </w:r>
+      <w:r>
+        <w:t xml:space="preserve">förutom Google </w:t>
+      </w:r>
+      <w:proofErr w:type="spellStart"/>
+      <w:r>
+        <w:t>GCM</w:t>
+      </w:r>
+      <w:proofErr w:type="spellEnd"/>
+      <w:r>
+        <w:t xml:space="preserve"> som använder sig av en </w:t>
+      </w:r>
+      <w:r>
+        <w:t xml:space="preserve">API </w:t>
+      </w:r>
+      <w:r>
+        <w:t>nyckel</w:t>
+      </w:r>
+      <w:r>
+        <w:t xml:space="preserve"> så krävs det klientcertifikat för åtkomst till övriga system</w:t>
+      </w:r>
+      <w:r>
+        <w:t>.</w:t>
       </w:r>
     </w:p>
     <w:p/>
@@ -6255,10 +6904,10 @@
           <w:noProof/>
         </w:rPr>
         <w:drawing>
-          <wp:inline distT="0" distB="0" distL="0" distR="0" wp14:anchorId="53030029" wp14:editId="352A17D6">
-            <wp:extent cx="5756910" cy="3802380"/>
-            <wp:effectExtent l="0" t="0" r="8890" b="7620"/>
-            <wp:docPr id="8" name="Bildobjekt 8"/>
+          <wp:inline distT="0" distB="0" distL="0" distR="0" wp14:anchorId="6A513274" wp14:editId="2E408156">
+            <wp:extent cx="5671185" cy="3794125"/>
+            <wp:effectExtent l="0" t="0" r="0" b="0"/>
+            <wp:docPr id="6" name="Bildobjekt 6"/>
             <wp:cNvGraphicFramePr>
               <a:graphicFrameLocks xmlns:a="http://schemas.openxmlformats.org/drawingml/2006/main" noChangeAspect="1"/>
             </wp:cNvGraphicFramePr>
@@ -6284,7 +6933,7 @@
                   <pic:spPr>
                     <a:xfrm>
                       <a:off x="0" y="0"/>
-                      <a:ext cx="5756910" cy="3802380"/>
+                      <a:ext cx="5671185" cy="3794125"/>
                     </a:xfrm>
                     <a:prstGeom prst="rect">
                       <a:avLst/>
@@ -6328,7 +6977,7 @@
       <w:pPr>
         <w:pStyle w:val="Rubrik1"/>
       </w:pPr>
-      <w:bookmarkStart w:id="18" w:name="_Toc253314305"/>
+      <w:bookmarkStart w:id="18" w:name="_Toc253387271"/>
       <w:r>
         <w:lastRenderedPageBreak/>
         <w:t>Process</w:t>
@@ -6345,7 +6994,7 @@
       <w:pPr>
         <w:pStyle w:val="Rubrik2"/>
       </w:pPr>
-      <w:bookmarkStart w:id="19" w:name="_Toc253314306"/>
+      <w:bookmarkStart w:id="19" w:name="_Toc253387272"/>
       <w:r>
         <w:t>Aktörer</w:t>
       </w:r>
@@ -6435,12 +7084,11 @@
         <w:t>Systemadministratör</w:t>
       </w:r>
     </w:p>
-    <w:p/>
     <w:p>
       <w:pPr>
         <w:pStyle w:val="Rubrik2"/>
       </w:pPr>
-      <w:bookmarkStart w:id="20" w:name="_Toc253314307"/>
+      <w:bookmarkStart w:id="20" w:name="_Toc253387273"/>
       <w:r>
         <w:t>Användningsfall</w:t>
       </w:r>
@@ -6450,7 +7098,7 @@
       <w:pPr>
         <w:pStyle w:val="Rubrik3"/>
       </w:pPr>
-      <w:bookmarkStart w:id="21" w:name="_Toc253314308"/>
+      <w:bookmarkStart w:id="21" w:name="_Toc253387274"/>
       <w:r>
         <w:t>Vårdpersonal</w:t>
       </w:r>
@@ -6529,7 +7177,37 @@
         <w:rPr>
           <w:lang w:val="sv-SE"/>
         </w:rPr>
-        <w:t>Som vårdpersonal vill jag kunna ge hela regionen/landstinget tillgång till vårdenhetens aktivitetsmallar</w:t>
+        <w:t xml:space="preserve">Som vårdpersonal vill jag kunna ge hela regionen/landstinget </w:t>
+      </w:r>
+      <w:r>
+        <w:rPr>
+          <w:lang w:val="sv-SE"/>
+        </w:rPr>
+        <w:t>åtkomst</w:t>
+      </w:r>
+      <w:r>
+        <w:rPr>
+          <w:lang w:val="sv-SE"/>
+        </w:rPr>
+        <w:t xml:space="preserve"> till </w:t>
+      </w:r>
+      <w:r>
+        <w:rPr>
+          <w:lang w:val="sv-SE"/>
+        </w:rPr>
+        <w:t xml:space="preserve">utvalda </w:t>
+      </w:r>
+      <w:r>
+        <w:rPr>
+          <w:lang w:val="sv-SE"/>
+        </w:rPr>
+        <w:t>aktivitetsmallar</w:t>
+      </w:r>
+      <w:r>
+        <w:rPr>
+          <w:lang w:val="sv-SE"/>
+        </w:rPr>
+        <w:t xml:space="preserve"> på min vårdenhet</w:t>
       </w:r>
     </w:p>
     <w:p>
@@ -6548,7 +7226,37 @@
         <w:rPr>
           <w:lang w:val="sv-SE"/>
         </w:rPr>
-        <w:t>Som vårdpersonal vill jag kunna ge hela alla andra anslutna vårdenheter tillgång till vårdenhetens aktivitetsmallar</w:t>
+        <w:t xml:space="preserve">Som vårdpersonal vill jag kunna ge </w:t>
+      </w:r>
+      <w:r>
+        <w:rPr>
+          <w:lang w:val="sv-SE"/>
+        </w:rPr>
+        <w:t>global/nationell åtkomst</w:t>
+      </w:r>
+      <w:r>
+        <w:rPr>
+          <w:lang w:val="sv-SE"/>
+        </w:rPr>
+        <w:t xml:space="preserve"> till </w:t>
+      </w:r>
+      <w:r>
+        <w:rPr>
+          <w:lang w:val="sv-SE"/>
+        </w:rPr>
+        <w:t xml:space="preserve">utvalda </w:t>
+      </w:r>
+      <w:r>
+        <w:rPr>
+          <w:lang w:val="sv-SE"/>
+        </w:rPr>
+        <w:t>aktivitetsmallar</w:t>
+      </w:r>
+      <w:r>
+        <w:rPr>
+          <w:lang w:val="sv-SE"/>
+        </w:rPr>
+        <w:t xml:space="preserve"> på min vårdenhet</w:t>
       </w:r>
     </w:p>
     <w:p>
@@ -6567,7 +7275,25 @@
         <w:rPr>
           <w:lang w:val="sv-SE"/>
         </w:rPr>
-        <w:t>Som vårdpersonal vill jag kunna skapa en ny hälsoplan för en min patient</w:t>
+        <w:t xml:space="preserve">Som vårdpersonal </w:t>
+      </w:r>
+      <w:r>
+        <w:rPr>
+          <w:lang w:val="sv-SE"/>
+        </w:rPr>
+        <w:t xml:space="preserve">och för en specifik </w:t>
+      </w:r>
+      <w:r>
+        <w:rPr>
+          <w:lang w:val="sv-SE"/>
+        </w:rPr>
+        <w:t xml:space="preserve">vårdenhet </w:t>
+      </w:r>
+      <w:r>
+        <w:rPr>
+          <w:lang w:val="sv-SE"/>
+        </w:rPr>
+        <w:t>vill jag kunna skapa en ny hälsoplan för min patient</w:t>
       </w:r>
     </w:p>
     <w:p>
@@ -6624,7 +7350,25 @@
         <w:rPr>
           <w:lang w:val="sv-SE"/>
         </w:rPr>
-        <w:t>Som vårdpersonal vill jag kunna gilla en rapporterad aktivitet och även skicka en uppmuntrande kommentar</w:t>
+        <w:t xml:space="preserve">Som vårdpersonal vill jag kunna gilla en rapporterad aktivitet och även skicka </w:t>
+      </w:r>
+      <w:r>
+        <w:rPr>
+          <w:lang w:val="sv-SE"/>
+        </w:rPr>
+        <w:t>med</w:t>
+      </w:r>
+      <w:r>
+        <w:rPr>
+          <w:lang w:val="sv-SE"/>
+        </w:rPr>
+        <w:t xml:space="preserve"> en</w:t>
+      </w:r>
+      <w:r>
+        <w:rPr>
+          <w:lang w:val="sv-SE"/>
+        </w:rPr>
+        <w:t xml:space="preserve"> uppmuntrande kommentar</w:t>
       </w:r>
     </w:p>
     <w:p/>
@@ -6632,7 +7376,7 @@
       <w:pPr>
         <w:pStyle w:val="Rubrik3"/>
       </w:pPr>
-      <w:bookmarkStart w:id="22" w:name="_Toc253314309"/>
+      <w:bookmarkStart w:id="22" w:name="_Toc253387275"/>
       <w:r>
         <w:t>Patient</w:t>
       </w:r>
@@ -6673,7 +7417,19 @@
         <w:rPr>
           <w:lang w:val="sv-SE"/>
         </w:rPr>
-        <w:t>Som patient vill jag kunna svara på en gillauppmuntran från min vårdkontakt</w:t>
+        <w:t xml:space="preserve">Som patient vill jag kunna svara på en </w:t>
+      </w:r>
+      <w:r>
+        <w:rPr>
+          <w:lang w:val="sv-SE"/>
+        </w:rPr>
+        <w:t>gilla/</w:t>
+      </w:r>
+      <w:r>
+        <w:rPr>
+          <w:lang w:val="sv-SE"/>
+        </w:rPr>
+        <w:t>uppmuntran från min vårdkontakt</w:t>
       </w:r>
     </w:p>
     <w:p>
@@ -6730,7 +7486,19 @@
         <w:rPr>
           <w:lang w:val="sv-SE"/>
         </w:rPr>
-        <w:t>Som patient vill jag unna skriva ut mina resultat</w:t>
+        <w:t xml:space="preserve">Som patient vill jag </w:t>
+      </w:r>
+      <w:r>
+        <w:rPr>
+          <w:lang w:val="sv-SE"/>
+        </w:rPr>
+        <w:t>k</w:t>
+      </w:r>
+      <w:r>
+        <w:rPr>
+          <w:lang w:val="sv-SE"/>
+        </w:rPr>
+        <w:t>unna skriva ut mina resultat</w:t>
       </w:r>
     </w:p>
     <w:p>
@@ -6749,7 +7517,19 @@
         <w:rPr>
           <w:lang w:val="sv-SE"/>
         </w:rPr>
-        <w:t>Som patient vill jag uppdatera min profil som att korrigera namn, e-post och telefonnummer</w:t>
+        <w:t xml:space="preserve">Som patient vill jag uppdatera min profil </w:t>
+      </w:r>
+      <w:r>
+        <w:rPr>
+          <w:lang w:val="sv-SE"/>
+        </w:rPr>
+        <w:t>för</w:t>
+      </w:r>
+      <w:r>
+        <w:rPr>
+          <w:lang w:val="sv-SE"/>
+        </w:rPr>
+        <w:t xml:space="preserve"> att korrigera namn, e-post och telefonnummer</w:t>
       </w:r>
     </w:p>
     <w:p>
@@ -6769,7 +7549,19 @@
           <w:lang w:val="sv-SE"/>
         </w:rPr>
         <w:lastRenderedPageBreak/>
-        <w:t>Som patient vill jag kunna få påminnelser till min mobil om att det snart är dags att utföra en aktivitet</w:t>
+        <w:t xml:space="preserve">Som patient vill jag kunna få påminnelser till min mobil om att det </w:t>
+      </w:r>
+      <w:r>
+        <w:rPr>
+          <w:lang w:val="sv-SE"/>
+        </w:rPr>
+        <w:t xml:space="preserve">är </w:t>
+      </w:r>
+      <w:r>
+        <w:rPr>
+          <w:lang w:val="sv-SE"/>
+        </w:rPr>
+        <w:t>dags att utföra en aktivitet</w:t>
       </w:r>
     </w:p>
     <w:p/>
@@ -6777,7 +7569,7 @@
       <w:pPr>
         <w:pStyle w:val="Rubrik3"/>
       </w:pPr>
-      <w:bookmarkStart w:id="23" w:name="_Toc253314310"/>
+      <w:bookmarkStart w:id="23" w:name="_Toc253387276"/>
       <w:r>
         <w:t>Applikationsadministratör</w:t>
       </w:r>
@@ -6859,7 +7651,7 @@
       <w:pPr>
         <w:pStyle w:val="Rubrik3"/>
       </w:pPr>
-      <w:bookmarkStart w:id="24" w:name="_Toc253314311"/>
+      <w:bookmarkStart w:id="24" w:name="_Toc253387277"/>
       <w:r>
         <w:t>Systemadministratör</w:t>
       </w:r>
@@ -6887,7 +7679,49 @@
         <w:rPr>
           <w:lang w:val="sv-SE"/>
         </w:rPr>
-        <w:t>Som systemadministratör vill jag i databasen kunna uppdatera behörighet för en viss vårdpersonal för att ge dem behörighet att skapa aktivitetsmallar på landstings och nationell nivå</w:t>
+        <w:t xml:space="preserve">Som systemadministratör vill jag i databasen kunna </w:t>
+      </w:r>
+      <w:r>
+        <w:rPr>
+          <w:lang w:val="sv-SE"/>
+        </w:rPr>
+        <w:t xml:space="preserve">sätta behörighetsroll </w:t>
+      </w:r>
+      <w:r>
+        <w:rPr>
+          <w:lang w:val="sv-SE"/>
+        </w:rPr>
+        <w:t xml:space="preserve">för en viss vårdpersonal för att ge dem </w:t>
+      </w:r>
+      <w:r>
+        <w:rPr>
+          <w:lang w:val="sv-SE"/>
+        </w:rPr>
+        <w:t xml:space="preserve">möjlighet </w:t>
+      </w:r>
+      <w:r>
+        <w:rPr>
+          <w:lang w:val="sv-SE"/>
+        </w:rPr>
+        <w:t xml:space="preserve">att skapa aktivitetsmallar på landstings och </w:t>
+      </w:r>
+      <w:r>
+        <w:rPr>
+          <w:lang w:val="sv-SE"/>
+        </w:rPr>
+        <w:t>global/</w:t>
+      </w:r>
+      <w:r>
+        <w:rPr>
+          <w:lang w:val="sv-SE"/>
+        </w:rPr>
+        <w:t>nationell nivå</w:t>
+      </w:r>
+      <w:r>
+        <w:rPr>
+          <w:lang w:val="sv-SE"/>
+        </w:rPr>
+        <w:t>.</w:t>
       </w:r>
     </w:p>
     <w:p>
@@ -6906,7 +7740,19 @@
         <w:rPr>
           <w:lang w:val="sv-SE"/>
         </w:rPr>
-        <w:t>Som systemadministratör vill jag kunna ta ut PDL-rapporter ur databasen</w:t>
+        <w:t xml:space="preserve">Som systemadministratör vill jag i databasen kunna </w:t>
+      </w:r>
+      <w:r>
+        <w:rPr>
+          <w:lang w:val="sv-SE"/>
+        </w:rPr>
+        <w:t>tilldela rollen applikationsadministratör till en användare</w:t>
+      </w:r>
+      <w:r>
+        <w:rPr>
+          <w:lang w:val="sv-SE"/>
+        </w:rPr>
+        <w:t>.</w:t>
       </w:r>
     </w:p>
     <w:p>
@@ -6925,7 +7771,7 @@
         <w:rPr>
           <w:lang w:val="sv-SE"/>
         </w:rPr>
-        <w:t>Som systemadministratör vill jag få mail när oväntade applikationsfel uppstår</w:t>
+        <w:t>Som systemadministratör vill jag kunna ta ut PDL-rapporter ur databasen</w:t>
       </w:r>
     </w:p>
     <w:p>
@@ -6944,7 +7790,38 @@
         <w:rPr>
           <w:lang w:val="sv-SE"/>
         </w:rPr>
-        <w:t>Som systemadministratör vill jag ha åtkomst till loggarna för att kunna felsöka när det uppstår oväntade fel</w:t>
+        <w:t>Som systemadministratör vill jag få mail när oväntade applikationsfel uppstår</w:t>
+      </w:r>
+    </w:p>
+    <w:p>
+      <w:pPr>
+        <w:pStyle w:val="Liststycke"/>
+        <w:numPr>
+          <w:ilvl w:val="0"/>
+          <w:numId w:val="13"/>
+        </w:numPr>
+        <w:spacing w:after="0" w:line="240" w:lineRule="auto"/>
+        <w:rPr>
+          <w:lang w:val="sv-SE"/>
+        </w:rPr>
+      </w:pPr>
+      <w:r>
+        <w:rPr>
+          <w:lang w:val="sv-SE"/>
+        </w:rPr>
+        <w:t xml:space="preserve">Som systemadministratör vill jag ha åtkomst till </w:t>
+      </w:r>
+      <w:r>
+        <w:rPr>
+          <w:lang w:val="sv-SE"/>
+        </w:rPr>
+        <w:t xml:space="preserve">servern och </w:t>
+      </w:r>
+      <w:r>
+        <w:rPr>
+          <w:lang w:val="sv-SE"/>
+        </w:rPr>
+        <w:t>loggarna för att kunna felsöka när det uppstår oväntade fel</w:t>
       </w:r>
     </w:p>
     <w:p/>
@@ -6952,7 +7829,7 @@
       <w:pPr>
         <w:pStyle w:val="Rubrik2"/>
       </w:pPr>
-      <w:bookmarkStart w:id="25" w:name="_Toc253314312"/>
+      <w:bookmarkStart w:id="25" w:name="_Toc253387278"/>
       <w:r>
         <w:t>Funktionell översikt</w:t>
       </w:r>
@@ -6973,7 +7850,7 @@
       <w:pPr>
         <w:pStyle w:val="Rubrik3"/>
       </w:pPr>
-      <w:bookmarkStart w:id="26" w:name="_Toc253314313"/>
+      <w:bookmarkStart w:id="26" w:name="_Toc253387279"/>
       <w:r>
         <w:t>Huvudflöde</w:t>
       </w:r>
@@ -6981,11 +7858,11 @@
     </w:p>
     <w:p>
       <w:r>
-        <w:t xml:space="preserve">Vårdgivaren har utfärdat en ordination och träffar patienten, och patienten har fattat ett beslut att använda Min hälsoplan. Det vill säga vårdpersonal och patient kommer </w:t>
+        <w:t xml:space="preserve">Vårdgivaren har utfärdat en ordination och träffar patienten, och patienten har fattat ett beslut att använda Min hälsoplan. Det vill säga vårdpersonal och patient kommer överens </w:t>
       </w:r>
       <w:r>
         <w:lastRenderedPageBreak/>
-        <w:t>överens om att använda Min hälsoplan som ett stödjande verktyg under genomförandet av ordinationen, som då innebär att följande process stöds:</w:t>
+        <w:t>om att använda Min hälsoplan som ett stödjande verktyg under genomförandet av ordinationen, som då innebär att följande process stöds:</w:t>
       </w:r>
     </w:p>
     <w:p>
@@ -7003,11 +7880,17 @@
         <w:t>Planering</w:t>
       </w:r>
       <w:r>
+        <w:rPr>
+          <w:b/>
+          <w:bCs/>
+        </w:rPr>
+        <w:t>.</w:t>
+      </w:r>
+      <w:r>
         <w:t xml:space="preserve"> </w:t>
       </w:r>
       <w:r>
         <w:rPr>
-          <w:i/>
           <w:iCs/>
         </w:rPr>
         <w:t>Tillsammans skapar de en plan med lämplig längd och schemalagda aktiviteter</w:t>
@@ -7028,11 +7911,17 @@
         <w:t>Genomförande</w:t>
       </w:r>
       <w:r>
+        <w:rPr>
+          <w:b/>
+          <w:bCs/>
+        </w:rPr>
+        <w:t>.</w:t>
+      </w:r>
+      <w:r>
         <w:t xml:space="preserve"> </w:t>
       </w:r>
       <w:r>
         <w:rPr>
-          <w:i/>
           <w:iCs/>
         </w:rPr>
         <w:t>Under genomförandet rapporterar patienten sina aktiviteter. Vårdpersonalen övervakar att allt går enligt plan och blir varsebliven om konstigheter uppstår som att mätvärden ligger utanför tillåtna intervall eller att rapportering inte sker</w:t>
@@ -7053,29 +7942,35 @@
         <w:t>Uppföljning</w:t>
       </w:r>
       <w:r>
-        <w:t xml:space="preserve"> </w:t>
-      </w:r>
-      <w:r>
-        <w:rPr>
-          <w:i/>
-          <w:iCs/>
-        </w:rPr>
-        <w:t>Efter genomförandet av planen genomförs ett nytt möte som då kan ske med hjälp av videotjänsten och återigen kommer vårdpersonal och patient överens om hur fortsättning ska ske. Som exempel kan man välja att avbryta planen, eller att justera mål och köra vidare under ännu en iteration, eller att ersätta planen med en helt ny</w:t>
-      </w:r>
-    </w:p>
-    <w:p>
-      <w:pPr>
         <w:rPr>
           <w:b/>
           <w:bCs/>
         </w:rPr>
+        <w:t>.</w:t>
+      </w:r>
+      <w:r>
+        <w:t xml:space="preserve"> </w:t>
+      </w:r>
+      <w:r>
+        <w:rPr>
+          <w:iCs/>
+        </w:rPr>
+        <w:t>Efter genomförandet av planen genomförs ett nytt möte som då kan ske med hjälp av videotjänsten och återigen kommer vårdpersonal och patient överens om hur fortsättning ska ske. Som exempel kan man välja att avbryta planen, eller att justera mål och köra vidare under ännu en iteration, eller att ersätta planen med en helt ny</w:t>
+      </w:r>
+    </w:p>
+    <w:p>
+      <w:pPr>
+        <w:rPr>
+          <w:b/>
+          <w:bCs/>
+        </w:rPr>
       </w:pPr>
     </w:p>
     <w:p>
       <w:pPr>
         <w:pStyle w:val="Rubrik3"/>
       </w:pPr>
-      <w:bookmarkStart w:id="27" w:name="_Toc253314314"/>
+      <w:bookmarkStart w:id="27" w:name="_Toc253387280"/>
       <w:r>
         <w:t>Planering</w:t>
       </w:r>
@@ -7088,7 +7983,13 @@
     </w:p>
     <w:p>
       <w:r>
-        <w:t>Patienten kan nu med hjälp av sin dator gå till Mina vårdkontakter för att navigera vidare till tjänsten Min hälsoplan. Där finner patienten alla sina planer med ingående aktiviteter, och om patienten vill kan aktivitetsschemat via ett standardformat exporteras till en extern standard kalender funktion. Dessutom kan patienten i sin profil välja att slå på sin mobila kanal och den personliga kod som ska anges för mobil åtkomst. Själva applikationen för den mobila kanalen hämtas via Android Market eller Apple Appstore där man företrädesvis söker på ”Min hälsoplan”.</w:t>
+        <w:t xml:space="preserve">Patienten kan nu med hjälp av sin dator gå till Mina vårdkontakter för att navigera vidare till tjänsten Min hälsoplan. Där finner patienten alla sina planer med ingående aktiviteter, och om patienten vill kan aktivitetsschemat via ett standardformat exporteras till en extern standard kalender funktion. Dessutom kan patienten i sin profil välja att slå på sin mobila kanal och den personliga kod som ska anges för mobil åtkomst. Själva applikationen för den mobila kanalen hämtas via </w:t>
+      </w:r>
+      <w:r>
+        <w:t xml:space="preserve">Google Play </w:t>
+      </w:r>
+      <w:r>
+        <w:t>eller Apple Appstore där man företrädesvis söker på ”Min hälsoplan”.</w:t>
       </w:r>
     </w:p>
     <w:p/>
@@ -7096,7 +7997,7 @@
       <w:pPr>
         <w:pStyle w:val="Rubrik3"/>
       </w:pPr>
-      <w:bookmarkStart w:id="28" w:name="_Toc253314315"/>
+      <w:bookmarkStart w:id="28" w:name="_Toc253387281"/>
       <w:r>
         <w:t>Genomförande</w:t>
       </w:r>
@@ -7104,11 +8005,11 @@
     </w:p>
     <w:p>
       <w:r>
-        <w:t xml:space="preserve">Under själva genomförandet är fokus framför allt på patienten, dvs. patienten genomför sina aktiviteter och rapporterar sina resultat. Rapporteringen kan både ske via den mobila applikationen och via Mina vårdkontakter. Har patienten valt att använda den mobila kanalen så kommer påminnelser till den mobila enheten ca 15 minuter innan en aktivitet ska genomföras. För varje aktivitet kan patienten se </w:t>
+        <w:t xml:space="preserve">Under själva genomförandet är fokus framför allt på patienten, dvs. patienten genomför sina aktiviteter och rapporterar sina resultat. Rapporteringen kan både ske via den mobila applikationen och via Mina vårdkontakter. Har patienten valt att använda den mobila kanalen så kommer påminnelser till den mobila enheten ca 15 minuter innan en aktivitet ska genomföras. För varje aktivitet kan patienten se utfallet i grafer där varje mätvärde visas tillsammans med sitt eller sina målvärden från tiden då aktiviteten startade till nu. Det är </w:t>
       </w:r>
       <w:r>
         <w:lastRenderedPageBreak/>
-        <w:t>utfallet i grafer där varje mätvärde visas tillsammans med sitt eller sina målvärden från tiden då aktiviteten startade till nu. Det är dock viktigt att poängtera att tjänsten framför allt handlar om återrapportering och inte stödjer själva genomförandet som sådant. Patienten kan för varje aktivitet välja att exportera alla sina rapporterade värden till sin dator och får då ett format som kan läsas av Excel och liknande program.</w:t>
+        <w:t>dock viktigt att poängtera att tjänsten framför allt handlar om återrapportering och inte stödjer själva genomförandet som sådant. Patienten kan för varje aktivitet välja att exportera alla sina rapporterade värden till sin dator och får då ett format som kan läsas av Excel och liknande program.</w:t>
       </w:r>
     </w:p>
     <w:p>
@@ -7131,7 +8032,7 @@
       <w:pPr>
         <w:pStyle w:val="Rubrik3"/>
       </w:pPr>
-      <w:bookmarkStart w:id="29" w:name="_Toc253314316"/>
+      <w:bookmarkStart w:id="29" w:name="_Toc253387282"/>
       <w:r>
         <w:t>Uppföljning</w:t>
       </w:r>
@@ -7139,21 +8040,62 @@
     </w:p>
     <w:p>
       <w:r>
-        <w:t>Vid en uppföljning som antingen kan ske i ett möte alternativt i ett videomöte går man igenom resultaten tillsammans och om det är ett videomöte så har vårdpersonalen tillgång till samma resultatinformation som patienten för samtliga aktiviteter utom de som patienten själv skapat och angett som privata.</w:t>
-      </w:r>
-    </w:p>
-    <w:p>
-      <w:r>
-        <w:t>Man kommer överens om att kanske förlänga planen, eller justera målvärden eller helt sonika att avbryta planen. Det kan också handla om att stänga ned en enskild aktivitet för gott, eller att ersätta en aktivitet med en annan mer ändamålsenlig.</w:t>
+        <w:t xml:space="preserve">Vid en uppföljning som antingen kan ske i ett möte alternativt i ett videomöte går man igenom resultaten tillsammans </w:t>
+      </w:r>
+      <w:r>
+        <w:t xml:space="preserve">och </w:t>
+      </w:r>
+      <w:r>
+        <w:t xml:space="preserve">vårdpersonalen </w:t>
+      </w:r>
+      <w:r>
+        <w:t xml:space="preserve">har via sin sida </w:t>
+      </w:r>
+      <w:r>
+        <w:t xml:space="preserve">tillgång till samma resultatinformation som patienten </w:t>
+      </w:r>
+      <w:r>
+        <w:t>har.</w:t>
+      </w:r>
+    </w:p>
+    <w:p>
+      <w:r>
+        <w:t xml:space="preserve">Man kommer överens om </w:t>
+      </w:r>
+      <w:r>
+        <w:t xml:space="preserve">åtgärder som att </w:t>
+      </w:r>
+      <w:r>
+        <w:t>förlänga planen, eller justera målvärden eller helt sonika att avbryta planen</w:t>
+      </w:r>
+      <w:r>
+        <w:t xml:space="preserve"> för att eventuellt ersätta den med något annat</w:t>
+      </w:r>
+      <w:r>
+        <w:t>. Det kan också handla om att stänga ned en enskild aktivitet för gott, eller att ersätta en aktivitet med en annan mer ändamålsenlig.</w:t>
       </w:r>
     </w:p>
     <w:p/>
     <w:p>
       <w:pPr>
+        <w:rPr>
+          <w:rFonts w:cs="Arial"/>
+          <w:b/>
+          <w:sz w:val="28"/>
+          <w:szCs w:val="26"/>
+        </w:rPr>
+      </w:pPr>
+      <w:bookmarkStart w:id="30" w:name="_Toc253387283"/>
+      <w:r>
+        <w:br w:type="page"/>
+      </w:r>
+    </w:p>
+    <w:p>
+      <w:pPr>
         <w:pStyle w:val="Rubrik2"/>
       </w:pPr>
-      <w:bookmarkStart w:id="30" w:name="_Toc253314317"/>
-      <w:r>
+      <w:r>
+        <w:lastRenderedPageBreak/>
         <w:t>E</w:t>
       </w:r>
       <w:r>
@@ -7180,11 +8122,10 @@
         <w:rPr>
           <w:noProof/>
         </w:rPr>
-        <w:lastRenderedPageBreak/>
         <w:drawing>
-          <wp:inline distT="0" distB="0" distL="0" distR="0" wp14:anchorId="4F2D2464" wp14:editId="11FF2A60">
-            <wp:extent cx="6429375" cy="4821851"/>
-            <wp:effectExtent l="0" t="0" r="0" b="4445"/>
+          <wp:inline distT="0" distB="0" distL="0" distR="0" wp14:anchorId="4F2D2464" wp14:editId="702AAC29">
+            <wp:extent cx="6273188" cy="4704715"/>
+            <wp:effectExtent l="0" t="0" r="635" b="0"/>
             <wp:docPr id="4" name="Bildobjekt 4"/>
             <wp:cNvGraphicFramePr>
               <a:graphicFrameLocks xmlns:a="http://schemas.openxmlformats.org/drawingml/2006/main" noChangeAspect="1"/>
@@ -7211,7 +8152,7 @@
                   <pic:spPr>
                     <a:xfrm>
                       <a:off x="0" y="0"/>
-                      <a:ext cx="6429375" cy="4821851"/>
+                      <a:ext cx="6273573" cy="4705004"/>
                     </a:xfrm>
                     <a:prstGeom prst="rect">
                       <a:avLst/>
@@ -7247,7 +8188,19 @@
         <w:rPr>
           <w:i/>
         </w:rPr>
-        <w:t xml:space="preserve">. Av </w:t>
+        <w:t xml:space="preserve">. </w:t>
+      </w:r>
+      <w:r>
+        <w:rPr>
+          <w:i/>
+        </w:rPr>
+        <w:t xml:space="preserve">Det kan noteras att PDL loggen ned till vänster inte har några beroenden till andra entiteter. </w:t>
+      </w:r>
+      <w:r>
+        <w:rPr>
+          <w:i/>
+        </w:rPr>
+        <w:t xml:space="preserve">Av </w:t>
       </w:r>
       <w:r>
         <w:rPr>
@@ -7304,7 +8257,7 @@
       <w:pPr>
         <w:pStyle w:val="Rubrik1"/>
       </w:pPr>
-      <w:bookmarkStart w:id="32" w:name="_Toc253314318"/>
+      <w:bookmarkStart w:id="32" w:name="_Toc253387284"/>
       <w:r>
         <w:lastRenderedPageBreak/>
         <w:t>Logisk-</w:t>
@@ -7763,7 +8716,7 @@
       <w:pPr>
         <w:pStyle w:val="Rubrik1"/>
       </w:pPr>
-      <w:bookmarkStart w:id="33" w:name="_Toc253314319"/>
+      <w:bookmarkStart w:id="33" w:name="_Toc253387285"/>
       <w:r>
         <w:lastRenderedPageBreak/>
         <w:t>Fysisk-</w:t>
@@ -7799,10 +8752,10 @@
           <w:noProof/>
         </w:rPr>
         <w:drawing>
-          <wp:inline distT="0" distB="0" distL="0" distR="0" wp14:anchorId="26A6E2C5" wp14:editId="55EC3CD5">
-            <wp:extent cx="6499225" cy="4958653"/>
+          <wp:inline distT="0" distB="0" distL="0" distR="0" wp14:anchorId="2FD195A5" wp14:editId="15AFE383">
+            <wp:extent cx="6429375" cy="4931274"/>
             <wp:effectExtent l="0" t="0" r="0" b="0"/>
-            <wp:docPr id="1" name="Bildobjekt 1"/>
+            <wp:docPr id="5" name="Bildobjekt 5"/>
             <wp:cNvGraphicFramePr>
               <a:graphicFrameLocks xmlns:a="http://schemas.openxmlformats.org/drawingml/2006/main" noChangeAspect="1"/>
             </wp:cNvGraphicFramePr>
@@ -7828,7 +8781,7 @@
                   <pic:spPr>
                     <a:xfrm>
                       <a:off x="0" y="0"/>
-                      <a:ext cx="6499572" cy="4958918"/>
+                      <a:ext cx="6429416" cy="4931306"/>
                     </a:xfrm>
                     <a:prstGeom prst="rect">
                       <a:avLst/>
@@ -8283,7 +9236,7 @@
       <w:pPr>
         <w:pStyle w:val="Rubrik1"/>
       </w:pPr>
-      <w:bookmarkStart w:id="34" w:name="_Toc253314320"/>
+      <w:bookmarkStart w:id="34" w:name="_Toc253387286"/>
       <w:r>
         <w:lastRenderedPageBreak/>
         <w:t>Implementation</w:t>
@@ -8409,7 +9362,7 @@
       <w:pPr>
         <w:pStyle w:val="Rubrik2"/>
       </w:pPr>
-      <w:bookmarkStart w:id="35" w:name="_Toc253314321"/>
+      <w:bookmarkStart w:id="35" w:name="_Toc253387287"/>
       <w:r>
         <w:t>W</w:t>
       </w:r>
@@ -8422,9 +9375,11 @@
       <w:pPr>
         <w:pStyle w:val="Rubrik3"/>
       </w:pPr>
+      <w:bookmarkStart w:id="36" w:name="_Toc253387288"/>
       <w:r>
         <w:t>Paketstruktur</w:t>
       </w:r>
+      <w:bookmarkEnd w:id="36"/>
     </w:p>
     <w:p>
       <w:r>
@@ -8436,7 +9391,25 @@
       </w:r>
       <w:proofErr w:type="spellEnd"/>
       <w:r>
-        <w:t xml:space="preserve">. För att bygga och köra mjukvaran krävs att man har Java SE 1.7, och Apache </w:t>
+        <w:t xml:space="preserve">. För att bygga och köra mjukvaran krävs att man har </w:t>
+      </w:r>
+      <w:r>
+        <w:t>Git 1</w:t>
+      </w:r>
+      <w:r>
+        <w:t>.</w:t>
+      </w:r>
+      <w:r>
+        <w:t>7</w:t>
+      </w:r>
+      <w:r>
+        <w:t>+</w:t>
+      </w:r>
+      <w:r>
+        <w:t xml:space="preserve">, </w:t>
+      </w:r>
+      <w:r>
+        <w:t xml:space="preserve">Java SE 1.7, och Apache </w:t>
       </w:r>
       <w:proofErr w:type="spellStart"/>
       <w:r>
@@ -8720,9 +9693,11 @@
       <w:pPr>
         <w:pStyle w:val="Rubrik3"/>
       </w:pPr>
+      <w:bookmarkStart w:id="37" w:name="_Toc253387289"/>
       <w:r>
         <w:t>Inställningar</w:t>
       </w:r>
+      <w:bookmarkEnd w:id="37"/>
     </w:p>
     <w:p>
       <w:r>
@@ -8843,14 +9818,14 @@
               <w:rPr>
                 <w:sz w:val="20"/>
               </w:rPr>
-              <w:t xml:space="preserve">Applikationsinställningar som funktionsbrevlåda </w:t>
+              <w:t xml:space="preserve">Applikationsinställningar som funktionsbrevlåda för </w:t>
             </w:r>
             <w:r>
               <w:rPr>
                 <w:sz w:val="20"/>
               </w:rPr>
               <w:lastRenderedPageBreak/>
-              <w:t>för felmeddelanden och tid för påminnelser.</w:t>
+              <w:t>felmeddelanden och tid för påminnelser.</w:t>
             </w:r>
           </w:p>
         </w:tc>
@@ -9339,7 +10314,6 @@
           <w:szCs w:val="26"/>
         </w:rPr>
       </w:pPr>
-      <w:bookmarkStart w:id="36" w:name="_Toc253314322"/>
       <w:r>
         <w:br w:type="page"/>
       </w:r>
@@ -9348,11 +10322,12 @@
       <w:pPr>
         <w:pStyle w:val="Rubrik2"/>
       </w:pPr>
+      <w:bookmarkStart w:id="38" w:name="_Toc253387290"/>
       <w:r>
         <w:lastRenderedPageBreak/>
         <w:t>iOS Applikation</w:t>
       </w:r>
-      <w:bookmarkEnd w:id="36"/>
+      <w:bookmarkEnd w:id="38"/>
     </w:p>
     <w:p>
       <w:r>
@@ -9439,7 +10414,6 @@
           <w:szCs w:val="26"/>
         </w:rPr>
       </w:pPr>
-      <w:bookmarkStart w:id="37" w:name="_Toc253314323"/>
       <w:r>
         <w:br w:type="page"/>
       </w:r>
@@ -9448,11 +10422,12 @@
       <w:pPr>
         <w:pStyle w:val="Rubrik2"/>
       </w:pPr>
+      <w:bookmarkStart w:id="39" w:name="_Toc253387291"/>
       <w:r>
         <w:lastRenderedPageBreak/>
         <w:t>Android Applikation</w:t>
       </w:r>
-      <w:bookmarkEnd w:id="37"/>
+      <w:bookmarkEnd w:id="39"/>
     </w:p>
     <w:p>
       <w:r>
@@ -9529,11 +10504,11 @@
       <w:pPr>
         <w:pStyle w:val="Rubrik2"/>
       </w:pPr>
-      <w:bookmarkStart w:id="38" w:name="_Toc253314324"/>
+      <w:bookmarkStart w:id="40" w:name="_Toc253387292"/>
       <w:r>
         <w:t>Källkodshantering</w:t>
       </w:r>
-      <w:bookmarkEnd w:id="38"/>
+      <w:bookmarkEnd w:id="40"/>
     </w:p>
     <w:p>
       <w:r>
@@ -9580,11 +10555,11 @@
       <w:pPr>
         <w:pStyle w:val="Rubrik3"/>
       </w:pPr>
-      <w:bookmarkStart w:id="39" w:name="_Toc253314325"/>
+      <w:bookmarkStart w:id="41" w:name="_Toc253387293"/>
       <w:r>
         <w:t>Riktlinjer för källkod</w:t>
       </w:r>
-      <w:bookmarkEnd w:id="39"/>
+      <w:bookmarkEnd w:id="41"/>
     </w:p>
     <w:p>
       <w:r>
@@ -9653,12 +10628,12 @@
       <w:pPr>
         <w:pStyle w:val="Rubrik3"/>
       </w:pPr>
-      <w:bookmarkStart w:id="40" w:name="_Toc253314326"/>
+      <w:bookmarkStart w:id="42" w:name="_Toc253387294"/>
       <w:r>
         <w:lastRenderedPageBreak/>
         <w:t>Versionsstrategi</w:t>
       </w:r>
-      <w:bookmarkEnd w:id="40"/>
+      <w:bookmarkEnd w:id="42"/>
     </w:p>
     <w:p>
       <w:r>
@@ -9670,7 +10645,16 @@
       </w:r>
       <w:proofErr w:type="spellEnd"/>
       <w:r>
-        <w:t xml:space="preserve"> och som beskrivs som sen framgångsrik mod</w:t>
+        <w:t xml:space="preserve"> och </w:t>
+      </w:r>
+      <w:r>
+        <w:t xml:space="preserve">är </w:t>
+      </w:r>
+      <w:r>
+        <w:t>en</w:t>
+      </w:r>
+      <w:r>
+        <w:t xml:space="preserve"> framgångsrik mod</w:t>
       </w:r>
       <w:r>
         <w:t>ell när man använder verktyget G</w:t>
@@ -9772,6 +10756,9 @@
         <w:t xml:space="preserve">innehåller även </w:t>
       </w:r>
       <w:r>
+        <w:t xml:space="preserve">så </w:t>
+      </w:r>
+      <w:r>
         <w:t xml:space="preserve">kallade </w:t>
       </w:r>
       <w:r>
@@ -9784,7 +10771,10 @@
         <w:t xml:space="preserve">man ska kunna </w:t>
       </w:r>
       <w:r>
-        <w:t>gå tillbaka i releasehistoriken</w:t>
+        <w:t xml:space="preserve">bevara </w:t>
+      </w:r>
+      <w:r>
+        <w:t>releasehistoriken</w:t>
       </w:r>
       <w:r>
         <w:t>. Man hanterar sedan releaser</w:t>
@@ -9821,15 +10811,12 @@
         <w:t>källkodsgrenar</w:t>
       </w:r>
       <w:r>
-        <w:t xml:space="preserve"> där alla ändringar för varje ny </w:t>
+        <w:t xml:space="preserve"> där ändringar för varje ny </w:t>
       </w:r>
       <w:r>
         <w:t xml:space="preserve">release </w:t>
       </w:r>
       <w:r>
-        <w:t xml:space="preserve">alltid </w:t>
-      </w:r>
-      <w:r>
         <w:t xml:space="preserve">förs tillbaka </w:t>
       </w:r>
       <w:r>
@@ -9872,11 +10859,11 @@
       <w:pPr>
         <w:pStyle w:val="Rubrik3"/>
       </w:pPr>
-      <w:bookmarkStart w:id="41" w:name="_Toc253314327"/>
+      <w:bookmarkStart w:id="43" w:name="_Toc253387295"/>
       <w:r>
         <w:t>Bygga och köra</w:t>
       </w:r>
-      <w:bookmarkEnd w:id="41"/>
+      <w:bookmarkEnd w:id="43"/>
     </w:p>
     <w:p>
       <w:r>
@@ -10066,7 +11053,31 @@
     <w:p/>
     <w:p>
       <w:r>
-        <w:t>Sedan kan man byta bibliotek och köra igång en lokal testinstans där data har genererats:</w:t>
+        <w:t xml:space="preserve">Sedan kan man byta bibliotek och köra igång en lokal testinstans </w:t>
+      </w:r>
+      <w:r>
+        <w:t xml:space="preserve">av webbapplikationen och det har även genererats </w:t>
+      </w:r>
+      <w:r>
+        <w:t>tes</w:t>
+      </w:r>
+      <w:r>
+        <w:t>t</w:t>
+      </w:r>
+      <w:r>
+        <w:t>data</w:t>
+      </w:r>
+      <w:r>
+        <w:t xml:space="preserve"> i den </w:t>
+      </w:r>
+      <w:r>
+        <w:t xml:space="preserve">temporära </w:t>
+      </w:r>
+      <w:r>
+        <w:t>databasen</w:t>
+      </w:r>
+      <w:r>
+        <w:t>:</w:t>
       </w:r>
     </w:p>
     <w:p/>
@@ -10169,10 +11180,303 @@
     </w:p>
     <w:p>
       <w:r>
-        <w:t xml:space="preserve">Och därefter är det bara att öppna </w:t>
-      </w:r>
-      <w:r>
-        <w:t>en webbläsare och navigera till</w:t>
+        <w:t>Det kan ta några minuter att starta upp applikationen</w:t>
+      </w:r>
+      <w:r>
+        <w:t>, och d</w:t>
+      </w:r>
+      <w:r>
+        <w:t xml:space="preserve">et en hel del logginformation </w:t>
+      </w:r>
+      <w:r>
+        <w:t xml:space="preserve">skrivs till </w:t>
+      </w:r>
+      <w:r>
+        <w:t xml:space="preserve">terminalen där man </w:t>
+      </w:r>
+      <w:r>
+        <w:t xml:space="preserve">startat applikationen. Om </w:t>
+      </w:r>
+      <w:r>
+        <w:t xml:space="preserve">allt går bra så ska de sista </w:t>
+      </w:r>
+      <w:r>
+        <w:t>logg</w:t>
+      </w:r>
+      <w:r>
+        <w:t xml:space="preserve">raderna se ut </w:t>
+      </w:r>
+      <w:r>
+        <w:t>liknande</w:t>
+      </w:r>
+      <w:r>
+        <w:t>:</w:t>
+      </w:r>
+    </w:p>
+    <w:p>
+      <w:pPr>
+        <w:rPr>
+          <w:rFonts w:ascii="Courier" w:hAnsi="Courier"/>
+          <w:sz w:val="22"/>
+        </w:rPr>
+      </w:pPr>
+    </w:p>
+    <w:p>
+      <w:pPr>
+        <w:rPr>
+          <w:rFonts w:ascii="Courier" w:hAnsi="Courier"/>
+          <w:sz w:val="18"/>
+        </w:rPr>
+      </w:pPr>
+      <w:r>
+        <w:rPr>
+          <w:rFonts w:ascii="Courier" w:hAnsi="Courier"/>
+          <w:sz w:val="18"/>
+        </w:rPr>
+        <w:t>2014-02-07 10:59:28,707 [</w:t>
+      </w:r>
+      <w:r>
+        <w:rPr>
+          <w:rFonts w:ascii="Courier" w:hAnsi="Courier"/>
+          <w:sz w:val="18"/>
+        </w:rPr>
+        <w:t>.</w:t>
+      </w:r>
+      <w:r>
+        <w:rPr>
+          <w:rFonts w:ascii="Courier" w:hAnsi="Courier"/>
+          <w:sz w:val="18"/>
+        </w:rPr>
+        <w:t xml:space="preserve">] </w:t>
+      </w:r>
+      <w:proofErr w:type="spellStart"/>
+      <w:r>
+        <w:rPr>
+          <w:rFonts w:ascii="Courier" w:hAnsi="Courier"/>
+          <w:sz w:val="18"/>
+        </w:rPr>
+        <w:t>DEBUG</w:t>
+      </w:r>
+      <w:proofErr w:type="spellEnd"/>
+      <w:r>
+        <w:rPr>
+          <w:rFonts w:ascii="Courier" w:hAnsi="Courier"/>
+          <w:sz w:val="18"/>
+        </w:rPr>
+        <w:t xml:space="preserve"> </w:t>
+      </w:r>
+      <w:r>
+        <w:rPr>
+          <w:rFonts w:ascii="Courier" w:hAnsi="Courier"/>
+          <w:sz w:val="18"/>
+        </w:rPr>
+        <w:t xml:space="preserve">... </w:t>
+      </w:r>
+      <w:proofErr w:type="gramStart"/>
+      <w:r>
+        <w:rPr>
+          <w:rFonts w:ascii="Courier" w:hAnsi="Courier"/>
+          <w:sz w:val="18"/>
+        </w:rPr>
+        <w:t xml:space="preserve">- </w:t>
+      </w:r>
+      <w:proofErr w:type="spellStart"/>
+      <w:r>
+        <w:rPr>
+          <w:rFonts w:ascii="Courier" w:hAnsi="Courier"/>
+          <w:sz w:val="18"/>
+        </w:rPr>
+        <w:t>Servlet</w:t>
+      </w:r>
+      <w:proofErr w:type="spellEnd"/>
+      <w:r>
+        <w:rPr>
+          <w:rFonts w:ascii="Courier" w:hAnsi="Courier"/>
+          <w:sz w:val="18"/>
+        </w:rPr>
+        <w:t xml:space="preserve"> '</w:t>
+      </w:r>
+      <w:proofErr w:type="spellStart"/>
+      <w:r>
+        <w:rPr>
+          <w:rFonts w:ascii="Courier" w:hAnsi="Courier"/>
+          <w:sz w:val="18"/>
+        </w:rPr>
+        <w:t>netcare</w:t>
+      </w:r>
+      <w:proofErr w:type="spellEnd"/>
+      <w:r>
+        <w:rPr>
+          <w:rFonts w:ascii="Courier" w:hAnsi="Courier"/>
+          <w:sz w:val="18"/>
+        </w:rPr>
+        <w:t>'</w:t>
+      </w:r>
+      <w:proofErr w:type="gramEnd"/>
+      <w:r>
+        <w:rPr>
+          <w:rFonts w:ascii="Courier" w:hAnsi="Courier"/>
+          <w:sz w:val="18"/>
+        </w:rPr>
+        <w:t xml:space="preserve"> </w:t>
+      </w:r>
+      <w:proofErr w:type="spellStart"/>
+      <w:r>
+        <w:rPr>
+          <w:rFonts w:ascii="Courier" w:hAnsi="Courier"/>
+          <w:sz w:val="18"/>
+        </w:rPr>
+        <w:t>configured</w:t>
+      </w:r>
+      <w:proofErr w:type="spellEnd"/>
+      <w:r>
+        <w:rPr>
+          <w:rFonts w:ascii="Courier" w:hAnsi="Courier"/>
+          <w:sz w:val="18"/>
+        </w:rPr>
+        <w:t xml:space="preserve"> </w:t>
+      </w:r>
+      <w:proofErr w:type="spellStart"/>
+      <w:r>
+        <w:rPr>
+          <w:rFonts w:ascii="Courier" w:hAnsi="Courier"/>
+          <w:sz w:val="18"/>
+        </w:rPr>
+        <w:t>successfully</w:t>
+      </w:r>
+      <w:proofErr w:type="spellEnd"/>
+    </w:p>
+    <w:p>
+      <w:pPr>
+        <w:rPr>
+          <w:rFonts w:ascii="Courier" w:hAnsi="Courier"/>
+          <w:sz w:val="18"/>
+        </w:rPr>
+      </w:pPr>
+      <w:r>
+        <w:rPr>
+          <w:rFonts w:ascii="Courier" w:hAnsi="Courier"/>
+          <w:sz w:val="18"/>
+        </w:rPr>
+        <w:t>2014-02-07 10:59:</w:t>
+      </w:r>
+      <w:proofErr w:type="gramStart"/>
+      <w:r>
+        <w:rPr>
+          <w:rFonts w:ascii="Courier" w:hAnsi="Courier"/>
+          <w:sz w:val="18"/>
+        </w:rPr>
+        <w:t>28.719</w:t>
+      </w:r>
+      <w:proofErr w:type="gramEnd"/>
+      <w:r>
+        <w:rPr>
+          <w:rFonts w:ascii="Courier" w:hAnsi="Courier"/>
+          <w:sz w:val="18"/>
+        </w:rPr>
+        <w:t>:INFO:</w:t>
+      </w:r>
+      <w:r>
+        <w:rPr>
+          <w:rFonts w:ascii="Courier" w:hAnsi="Courier"/>
+          <w:sz w:val="18"/>
+        </w:rPr>
+        <w:t xml:space="preserve"> ...</w:t>
+      </w:r>
+      <w:r>
+        <w:rPr>
+          <w:rFonts w:ascii="Courier" w:hAnsi="Courier"/>
+          <w:sz w:val="18"/>
+        </w:rPr>
+        <w:t xml:space="preserve"> </w:t>
+      </w:r>
+      <w:proofErr w:type="spellStart"/>
+      <w:r>
+        <w:rPr>
+          <w:rFonts w:ascii="Courier" w:hAnsi="Courier"/>
+          <w:sz w:val="18"/>
+        </w:rPr>
+        <w:t>Started</w:t>
+      </w:r>
+      <w:proofErr w:type="spellEnd"/>
+      <w:r>
+        <w:rPr>
+          <w:rFonts w:ascii="Courier" w:hAnsi="Courier"/>
+          <w:sz w:val="18"/>
+        </w:rPr>
+        <w:t xml:space="preserve"> SelectChannelConnector@0.0.0.0:8080</w:t>
+      </w:r>
+    </w:p>
+    <w:p>
+      <w:pPr>
+        <w:rPr>
+          <w:rFonts w:ascii="Courier" w:hAnsi="Courier"/>
+          <w:b/>
+          <w:sz w:val="18"/>
+        </w:rPr>
+      </w:pPr>
+      <w:r>
+        <w:rPr>
+          <w:rFonts w:ascii="Courier" w:hAnsi="Courier"/>
+          <w:b/>
+          <w:sz w:val="18"/>
+        </w:rPr>
+        <w:t xml:space="preserve">[INFO] </w:t>
+      </w:r>
+      <w:proofErr w:type="spellStart"/>
+      <w:r>
+        <w:rPr>
+          <w:rFonts w:ascii="Courier" w:hAnsi="Courier"/>
+          <w:b/>
+          <w:sz w:val="18"/>
+        </w:rPr>
+        <w:t>Started</w:t>
+      </w:r>
+      <w:proofErr w:type="spellEnd"/>
+      <w:r>
+        <w:rPr>
+          <w:rFonts w:ascii="Courier" w:hAnsi="Courier"/>
+          <w:b/>
+          <w:sz w:val="18"/>
+        </w:rPr>
+        <w:t xml:space="preserve"> </w:t>
+      </w:r>
+      <w:proofErr w:type="spellStart"/>
+      <w:r>
+        <w:rPr>
+          <w:rFonts w:ascii="Courier" w:hAnsi="Courier"/>
+          <w:b/>
+          <w:sz w:val="18"/>
+        </w:rPr>
+        <w:t>Jetty</w:t>
+      </w:r>
+      <w:proofErr w:type="spellEnd"/>
+      <w:r>
+        <w:rPr>
+          <w:rFonts w:ascii="Courier" w:hAnsi="Courier"/>
+          <w:b/>
+          <w:sz w:val="18"/>
+        </w:rPr>
+        <w:t xml:space="preserve"> Server</w:t>
+      </w:r>
+    </w:p>
+    <w:p>
+      <w:pPr>
+        <w:rPr>
+          <w:rFonts w:ascii="Courier" w:hAnsi="Courier"/>
+          <w:sz w:val="22"/>
+        </w:rPr>
+      </w:pPr>
+    </w:p>
+    <w:p>
+      <w:r>
+        <w:t>Om allt ser bra ut så ö</w:t>
+      </w:r>
+      <w:r>
+        <w:t xml:space="preserve">ppna en </w:t>
+      </w:r>
+      <w:r>
+        <w:t xml:space="preserve">webbläsare och navigera till </w:t>
       </w:r>
     </w:p>
     <w:p>
@@ -10198,8 +11502,23 @@
       </w:r>
     </w:p>
     <w:p>
-      <w:r>
-        <w:t xml:space="preserve">och ange antingen testanvändare </w:t>
+      <w:pPr>
+        <w:rPr>
+          <w:sz w:val="20"/>
+        </w:rPr>
+      </w:pPr>
+    </w:p>
+    <w:p>
+      <w:pPr>
+        <w:rPr>
+          <w:i/>
+        </w:rPr>
+      </w:pPr>
+      <w:r>
+        <w:t xml:space="preserve">Färdigt att använda finns </w:t>
+      </w:r>
+      <w:r>
+        <w:t xml:space="preserve">testanvändare och för att logga in som vårdpersonal kan man mata in </w:t>
       </w:r>
       <w:r>
         <w:rPr>
@@ -10209,13 +11528,10 @@
         <w:t>hsa-cg-2</w:t>
       </w:r>
       <w:r>
-        <w:t xml:space="preserve"> för </w:t>
-      </w:r>
-      <w:r>
-        <w:t xml:space="preserve">att ansluta som </w:t>
-      </w:r>
-      <w:r>
-        <w:t xml:space="preserve">vårdpersonal eller testanvändare </w:t>
+        <w:t xml:space="preserve"> </w:t>
+      </w:r>
+      <w:r>
+        <w:t xml:space="preserve">eller för att logga in som en patient kan man mara in </w:t>
       </w:r>
       <w:r>
         <w:rPr>
@@ -10228,10 +11544,40 @@
         <w:rPr>
           <w:i/>
         </w:rPr>
+        <w:t>.</w:t>
+      </w:r>
+    </w:p>
+    <w:p>
+      <w:pPr>
+        <w:rPr>
+          <w:i/>
+        </w:rPr>
+      </w:pPr>
+    </w:p>
+    <w:p>
+      <w:r>
+        <w:t xml:space="preserve">Se även </w:t>
+      </w:r>
+      <w:hyperlink r:id="rId38" w:history="1">
+        <w:r>
+          <w:rPr>
+            <w:rStyle w:val="Hyperlnk"/>
+            <w:sz w:val="20"/>
+          </w:rPr>
+          <w:t>http://www.minhalsoplan.se</w:t>
+        </w:r>
+      </w:hyperlink>
+      <w:r>
+        <w:rPr>
+          <w:sz w:val="20"/>
+        </w:rPr>
         <w:t xml:space="preserve"> </w:t>
       </w:r>
       <w:r>
-        <w:t>för att ansluta som en patient.</w:t>
+        <w:t>för me</w:t>
+      </w:r>
+      <w:r>
+        <w:t>r information om testanvändare.</w:t>
       </w:r>
     </w:p>
     <w:p/>
@@ -10239,15 +11585,21 @@
       <w:pPr>
         <w:pStyle w:val="Rubrik3"/>
       </w:pPr>
-      <w:bookmarkStart w:id="42" w:name="_Toc253314328"/>
+      <w:bookmarkStart w:id="44" w:name="_Toc253387296"/>
       <w:r>
         <w:t>Automatiska tester</w:t>
       </w:r>
-      <w:bookmarkEnd w:id="42"/>
-    </w:p>
-    <w:p>
-      <w:r>
-        <w:t xml:space="preserve">Ansatsen är att all viktig funktionalitet ska verifieras med automatiska testfall som körs vid varje bygge. I dagsläget </w:t>
+      <w:bookmarkEnd w:id="44"/>
+    </w:p>
+    <w:p>
+      <w:r>
+        <w:t xml:space="preserve">Ansatsen är att viktig funktionalitet ska verifieras med automatiska testfall som </w:t>
+      </w:r>
+      <w:r>
+        <w:t xml:space="preserve">också </w:t>
+      </w:r>
+      <w:r>
+        <w:t xml:space="preserve">körs vid varje bygge. I dagsläget </w:t>
       </w:r>
       <w:r>
         <w:t xml:space="preserve">är det företrädesvis serverprogramvaran som verifieras med </w:t>
@@ -10265,25 +11617,75 @@
         <w:t>lientapplikationerna</w:t>
       </w:r>
       <w:r>
-        <w:t>s gränssnitt verifieras fortfarande med manuella testfall</w:t>
+        <w:t xml:space="preserve">s gränssnitt verifieras fortfarande </w:t>
+      </w:r>
+      <w:r>
+        <w:t>manuellt</w:t>
       </w:r>
       <w:r>
         <w:t>.</w:t>
       </w:r>
+      <w:r>
+        <w:t xml:space="preserve"> </w:t>
+      </w:r>
+    </w:p>
+    <w:p>
+      <w:r>
+        <w:t xml:space="preserve">Det rekommenderas att en byggserver används för att kontinuerligt och vid varje förändring snabbt få feedback på </w:t>
+      </w:r>
+      <w:r>
+        <w:t>eventuella felaktigheter</w:t>
+      </w:r>
+      <w:r>
+        <w:t xml:space="preserve"> i källkod</w:t>
+      </w:r>
+      <w:r>
+        <w:t xml:space="preserve"> oc</w:t>
+      </w:r>
+      <w:r>
+        <w:t>h</w:t>
+      </w:r>
+      <w:r>
+        <w:t xml:space="preserve"> byggsystem</w:t>
+      </w:r>
+      <w:r>
+        <w:t>.</w:t>
+      </w:r>
     </w:p>
     <w:p/>
     <w:p>
       <w:r>
-        <w:lastRenderedPageBreak/>
-        <w:t xml:space="preserve">Testerna byggs på allteftersom ändringar och tillägg sker, och för att få en sammanställning kan man köra följande kommando från underbiblioteket </w:t>
+        <w:t xml:space="preserve">Testerna </w:t>
+      </w:r>
+      <w:r>
+        <w:t xml:space="preserve">utökas </w:t>
+      </w:r>
+      <w:r>
+        <w:t xml:space="preserve">allteftersom ändringar och tillägg sker, och för att få en sammanställning </w:t>
+      </w:r>
+      <w:r>
+        <w:t xml:space="preserve">över nuläget </w:t>
+      </w:r>
+      <w:r>
+        <w:t>kan man köra följande kommand</w:t>
+      </w:r>
+      <w:r>
+        <w:t xml:space="preserve">o från underbiblioteket </w:t>
       </w:r>
       <w:proofErr w:type="spellStart"/>
       <w:r>
+        <w:rPr>
+          <w:rFonts w:ascii="Courier" w:hAnsi="Courier"/>
+          <w:sz w:val="20"/>
+        </w:rPr>
         <w:t>netcare</w:t>
       </w:r>
       <w:proofErr w:type="spellEnd"/>
       <w:r>
-        <w:t xml:space="preserve">. </w:t>
+        <w:t>:</w:t>
+      </w:r>
+      <w:r>
+        <w:t xml:space="preserve"> </w:t>
       </w:r>
     </w:p>
     <w:p/>
@@ -10518,8 +11920,8 @@
       </w:pPr>
     </w:p>
     <w:sectPr>
-      <w:headerReference w:type="default" r:id="rId38"/>
-      <w:footerReference w:type="default" r:id="rId39"/>
+      <w:headerReference w:type="default" r:id="rId39"/>
+      <w:footerReference w:type="default" r:id="rId40"/>
       <w:type w:val="continuous"/>
       <w:pgSz w:w="11907" w:h="16840"/>
       <w:pgMar w:top="1701" w:right="1275" w:bottom="1418" w:left="1701" w:header="720" w:footer="638" w:gutter="0"/>
@@ -10720,7 +12122,6 @@
               <w:tab w:val="left" w:pos="8445"/>
             </w:tabs>
             <w:rPr>
-              <w:rFonts w:ascii="Times New Roman" w:hAnsi="Times New Roman"/>
               <w:b/>
               <w:bCs/>
               <w:sz w:val="28"/>
@@ -10728,7 +12129,6 @@
           </w:pPr>
           <w:r>
             <w:rPr>
-              <w:rFonts w:ascii="Times New Roman" w:hAnsi="Times New Roman"/>
               <w:b/>
               <w:bCs/>
               <w:noProof/>
@@ -10791,7 +12191,6 @@
               <w:tab w:val="left" w:pos="8445"/>
             </w:tabs>
             <w:rPr>
-              <w:rFonts w:ascii="Times New Roman" w:hAnsi="Times New Roman"/>
               <w:b/>
               <w:bCs/>
               <w:sz w:val="28"/>
@@ -10849,7 +12248,15 @@
               <w:b/>
               <w:sz w:val="16"/>
             </w:rPr>
-            <w:t>PA1</w:t>
+            <w:t>PA</w:t>
+          </w:r>
+          <w:r>
+            <w:rPr>
+              <w:rFonts w:cs="Arial"/>
+              <w:b/>
+              <w:sz w:val="16"/>
+            </w:rPr>
+            <w:t>2</w:t>
           </w:r>
         </w:p>
       </w:tc>
@@ -10898,7 +12305,7 @@
               <w:b/>
               <w:sz w:val="16"/>
             </w:rPr>
-            <w:t>6</w:t>
+            <w:t>7</w:t>
           </w:r>
         </w:p>
       </w:tc>
@@ -10917,7 +12324,6 @@
           <w:pPr>
             <w:pStyle w:val="SidhuvudLedtex"/>
             <w:rPr>
-              <w:rFonts w:ascii="Times New Roman" w:hAnsi="Times New Roman"/>
               <w:b/>
               <w:bCs/>
               <w:sz w:val="28"/>
@@ -14118,9 +15524,8 @@
   <w:style w:type="paragraph" w:default="1" w:styleId="Normal">
     <w:name w:val="Normal"/>
     <w:qFormat/>
-    <w:rsid w:val="00EF08AA"/>
+    <w:rsid w:val="00226DD0"/>
     <w:rPr>
-      <w:rFonts w:ascii="Arial" w:hAnsi="Arial"/>
       <w:sz w:val="24"/>
     </w:rPr>
   </w:style>
@@ -14392,9 +15797,13 @@
     <w:next w:val="Normal"/>
     <w:autoRedefine/>
     <w:uiPriority w:val="39"/>
-    <w:rsid w:val="00563199"/>
+    <w:rsid w:val="00E664B0"/>
     <w:pPr>
-      <w:spacing w:before="120" w:after="120"/>
+      <w:tabs>
+        <w:tab w:val="left" w:pos="380"/>
+        <w:tab w:val="right" w:leader="dot" w:pos="8921"/>
+      </w:tabs>
+      <w:spacing w:before="120"/>
     </w:pPr>
     <w:rPr>
       <w:bCs/>
@@ -15888,9 +17297,8 @@
   <w:style w:type="paragraph" w:default="1" w:styleId="Normal">
     <w:name w:val="Normal"/>
     <w:qFormat/>
-    <w:rsid w:val="00EF08AA"/>
+    <w:rsid w:val="00226DD0"/>
     <w:rPr>
-      <w:rFonts w:ascii="Arial" w:hAnsi="Arial"/>
       <w:sz w:val="24"/>
     </w:rPr>
   </w:style>
@@ -16162,9 +17570,13 @@
     <w:next w:val="Normal"/>
     <w:autoRedefine/>
     <w:uiPriority w:val="39"/>
-    <w:rsid w:val="00563199"/>
+    <w:rsid w:val="00E664B0"/>
     <w:pPr>
-      <w:spacing w:before="120" w:after="120"/>
+      <w:tabs>
+        <w:tab w:val="left" w:pos="380"/>
+        <w:tab w:val="right" w:leader="dot" w:pos="8921"/>
+      </w:tabs>
+      <w:spacing w:before="120"/>
     </w:pPr>
     <w:rPr>
       <w:bCs/>
@@ -18361,7 +19773,7 @@
 </file>
 
 <file path=customXml/itemProps1.xml><?xml version="1.0" encoding="utf-8"?>
-<ds:datastoreItem xmlns:ds="http://schemas.openxmlformats.org/officeDocument/2006/customXml" ds:itemID="{0B961C2E-1778-5847-BEBB-A6ADD5C8604B}">
+<ds:datastoreItem xmlns:ds="http://schemas.openxmlformats.org/officeDocument/2006/customXml" ds:itemID="{E3D4EDDB-5B4F-5746-B804-0F753603AE68}">
   <ds:schemaRefs>
     <ds:schemaRef ds:uri="http://schemas.openxmlformats.org/officeDocument/2006/bibliography"/>
   </ds:schemaRefs>

</xml_diff>